<commit_message>
fix logic problem with fileds
</commit_message>
<xml_diff>
--- a/Technical_Spec_Defect_Report.docx
+++ b/Technical_Spec_Defect_Report.docx
@@ -7,8 +7,16 @@
         <w:pStyle w:val="1"/>
         <w:bidi/>
         <w:jc w:val="center"/>
-      </w:pPr>
-      <w:r>
+        <w:rPr>
+          <w:rFonts w:cstheme="majorHAnsi"/>
+          <w:rtl/>
+          <w:lang w:bidi="he-IL"/>
+        </w:rPr>
+      </w:pPr>
+      <w:r>
+        <w:rPr>
+          <w:rFonts w:cstheme="majorHAnsi"/>
+        </w:rPr>
         <w:t>אפיון טכני - מערכת דיווח תקלות</w:t>
       </w:r>
     </w:p>
@@ -16,73 +24,399 @@
       <w:pPr>
         <w:pStyle w:val="21"/>
         <w:bidi/>
-      </w:pPr>
-      <w:r>
+        <w:rPr>
+          <w:rFonts w:cstheme="majorHAnsi"/>
+        </w:rPr>
+      </w:pPr>
+      <w:r>
+        <w:rPr>
+          <w:rFonts w:cstheme="majorHAnsi"/>
+        </w:rPr>
         <w:t>1. מבוא</w:t>
       </w:r>
     </w:p>
     <w:p>
       <w:pPr>
         <w:bidi/>
-      </w:pPr>
-      <w:r>
-        <w:t>מערכת דיווח תקלות נועדה לאפשר למשתמשים לדווח על תקלות במערכת בצורה יעילה, תוך ניהול גמיש של סוגי התקלות והמודולים, שמירת הנתונים למעקב וניתוח, והפקת דוחות בצורה נוחה. המערכת תאפשר שימוש בסביבה גמישה כך שניתן יהיה להחליף שרתים ולבצע התאמות ללא שינוי קוד משמעותי.</w:t>
+        <w:rPr>
+          <w:rFonts w:asciiTheme="majorHAnsi" w:hAnsiTheme="majorHAnsi" w:cstheme="majorHAnsi"/>
+        </w:rPr>
+      </w:pPr>
+      <w:r>
+        <w:rPr>
+          <w:rFonts w:asciiTheme="majorHAnsi" w:hAnsiTheme="majorHAnsi" w:cstheme="majorHAnsi"/>
+        </w:rPr>
+        <w:t>מערכת דיווח תקלות נועדה לאפשר למשתמשים לדווח על תקלות</w:t>
+      </w:r>
+      <w:r>
+        <w:rPr>
+          <w:rFonts w:asciiTheme="majorHAnsi" w:hAnsiTheme="majorHAnsi" w:cstheme="majorHAnsi" w:hint="cs"/>
+          <w:rtl/>
+          <w:lang w:bidi="he-IL"/>
+        </w:rPr>
+        <w:t xml:space="preserve"> וגם לבצע בקשות הרשאות ולתת הצעת </w:t>
+      </w:r>
+      <w:proofErr w:type="spellStart"/>
+      <w:r>
+        <w:rPr>
+          <w:rFonts w:asciiTheme="majorHAnsi" w:hAnsiTheme="majorHAnsi" w:cstheme="majorHAnsi" w:hint="cs"/>
+          <w:rtl/>
+          <w:lang w:bidi="he-IL"/>
+        </w:rPr>
+        <w:t>יעול</w:t>
+      </w:r>
+      <w:proofErr w:type="spellEnd"/>
+      <w:r>
+        <w:rPr>
+          <w:rFonts w:asciiTheme="majorHAnsi" w:hAnsiTheme="majorHAnsi" w:cstheme="majorHAnsi" w:hint="cs"/>
+          <w:rtl/>
+          <w:lang w:bidi="he-IL"/>
+        </w:rPr>
+        <w:t xml:space="preserve"> עבור המערכות</w:t>
+      </w:r>
+      <w:proofErr w:type="spellStart"/>
+      <w:r>
+        <w:rPr>
+          <w:rFonts w:asciiTheme="majorHAnsi" w:hAnsiTheme="majorHAnsi" w:cstheme="majorHAnsi"/>
+        </w:rPr>
+        <w:t>בצורה</w:t>
+      </w:r>
+      <w:proofErr w:type="spellEnd"/>
+      <w:r>
+        <w:rPr>
+          <w:rFonts w:asciiTheme="majorHAnsi" w:hAnsiTheme="majorHAnsi" w:cstheme="majorHAnsi"/>
+        </w:rPr>
+        <w:t xml:space="preserve"> </w:t>
+      </w:r>
+      <w:proofErr w:type="spellStart"/>
+      <w:r>
+        <w:rPr>
+          <w:rFonts w:asciiTheme="majorHAnsi" w:hAnsiTheme="majorHAnsi" w:cstheme="majorHAnsi"/>
+        </w:rPr>
+        <w:t>יעילה</w:t>
+      </w:r>
+      <w:proofErr w:type="spellEnd"/>
+      <w:r>
+        <w:rPr>
+          <w:rFonts w:asciiTheme="majorHAnsi" w:hAnsiTheme="majorHAnsi" w:cstheme="majorHAnsi"/>
+        </w:rPr>
+        <w:t xml:space="preserve">, </w:t>
+      </w:r>
+      <w:proofErr w:type="spellStart"/>
+      <w:r>
+        <w:rPr>
+          <w:rFonts w:asciiTheme="majorHAnsi" w:hAnsiTheme="majorHAnsi" w:cstheme="majorHAnsi"/>
+        </w:rPr>
+        <w:t>תוך</w:t>
+      </w:r>
+      <w:proofErr w:type="spellEnd"/>
+      <w:r>
+        <w:rPr>
+          <w:rFonts w:asciiTheme="majorHAnsi" w:hAnsiTheme="majorHAnsi" w:cstheme="majorHAnsi"/>
+        </w:rPr>
+        <w:t xml:space="preserve"> </w:t>
+      </w:r>
+      <w:proofErr w:type="spellStart"/>
+      <w:r>
+        <w:rPr>
+          <w:rFonts w:asciiTheme="majorHAnsi" w:hAnsiTheme="majorHAnsi" w:cstheme="majorHAnsi"/>
+        </w:rPr>
+        <w:t>ניהול</w:t>
+      </w:r>
+      <w:proofErr w:type="spellEnd"/>
+      <w:r>
+        <w:rPr>
+          <w:rFonts w:asciiTheme="majorHAnsi" w:hAnsiTheme="majorHAnsi" w:cstheme="majorHAnsi"/>
+        </w:rPr>
+        <w:t xml:space="preserve"> </w:t>
+      </w:r>
+      <w:proofErr w:type="spellStart"/>
+      <w:r>
+        <w:rPr>
+          <w:rFonts w:asciiTheme="majorHAnsi" w:hAnsiTheme="majorHAnsi" w:cstheme="majorHAnsi"/>
+        </w:rPr>
+        <w:t>גמיש</w:t>
+      </w:r>
+      <w:proofErr w:type="spellEnd"/>
+      <w:r>
+        <w:rPr>
+          <w:rFonts w:asciiTheme="majorHAnsi" w:hAnsiTheme="majorHAnsi" w:cstheme="majorHAnsi"/>
+        </w:rPr>
+        <w:t xml:space="preserve"> </w:t>
+      </w:r>
+      <w:proofErr w:type="spellStart"/>
+      <w:r>
+        <w:rPr>
+          <w:rFonts w:asciiTheme="majorHAnsi" w:hAnsiTheme="majorHAnsi" w:cstheme="majorHAnsi"/>
+        </w:rPr>
+        <w:t>של</w:t>
+      </w:r>
+      <w:proofErr w:type="spellEnd"/>
+      <w:r>
+        <w:rPr>
+          <w:rFonts w:asciiTheme="majorHAnsi" w:hAnsiTheme="majorHAnsi" w:cstheme="majorHAnsi"/>
+        </w:rPr>
+        <w:t xml:space="preserve"> </w:t>
+      </w:r>
+      <w:proofErr w:type="spellStart"/>
+      <w:r>
+        <w:rPr>
+          <w:rFonts w:asciiTheme="majorHAnsi" w:hAnsiTheme="majorHAnsi" w:cstheme="majorHAnsi"/>
+        </w:rPr>
+        <w:t>סוגי</w:t>
+      </w:r>
+      <w:proofErr w:type="spellEnd"/>
+      <w:r>
+        <w:rPr>
+          <w:rFonts w:asciiTheme="majorHAnsi" w:hAnsiTheme="majorHAnsi" w:cstheme="majorHAnsi"/>
+        </w:rPr>
+        <w:t xml:space="preserve"> </w:t>
+      </w:r>
+      <w:proofErr w:type="spellStart"/>
+      <w:r>
+        <w:rPr>
+          <w:rFonts w:asciiTheme="majorHAnsi" w:hAnsiTheme="majorHAnsi" w:cstheme="majorHAnsi"/>
+        </w:rPr>
+        <w:t>התקלות</w:t>
+      </w:r>
+      <w:proofErr w:type="spellEnd"/>
+      <w:r>
+        <w:rPr>
+          <w:rFonts w:asciiTheme="majorHAnsi" w:hAnsiTheme="majorHAnsi" w:cstheme="majorHAnsi"/>
+        </w:rPr>
+        <w:t xml:space="preserve"> </w:t>
+      </w:r>
+      <w:proofErr w:type="spellStart"/>
+      <w:r>
+        <w:rPr>
+          <w:rFonts w:asciiTheme="majorHAnsi" w:hAnsiTheme="majorHAnsi" w:cstheme="majorHAnsi"/>
+        </w:rPr>
+        <w:t>והמודולים</w:t>
+      </w:r>
+      <w:proofErr w:type="spellEnd"/>
+      <w:r>
+        <w:rPr>
+          <w:rFonts w:asciiTheme="majorHAnsi" w:hAnsiTheme="majorHAnsi" w:cstheme="majorHAnsi"/>
+        </w:rPr>
+        <w:t xml:space="preserve">, </w:t>
+      </w:r>
+      <w:proofErr w:type="spellStart"/>
+      <w:r>
+        <w:rPr>
+          <w:rFonts w:asciiTheme="majorHAnsi" w:hAnsiTheme="majorHAnsi" w:cstheme="majorHAnsi"/>
+        </w:rPr>
+        <w:t>שמירת</w:t>
+      </w:r>
+      <w:proofErr w:type="spellEnd"/>
+      <w:r>
+        <w:rPr>
+          <w:rFonts w:asciiTheme="majorHAnsi" w:hAnsiTheme="majorHAnsi" w:cstheme="majorHAnsi"/>
+        </w:rPr>
+        <w:t xml:space="preserve"> </w:t>
+      </w:r>
+      <w:proofErr w:type="spellStart"/>
+      <w:r>
+        <w:rPr>
+          <w:rFonts w:asciiTheme="majorHAnsi" w:hAnsiTheme="majorHAnsi" w:cstheme="majorHAnsi"/>
+        </w:rPr>
+        <w:t>הנתונים</w:t>
+      </w:r>
+      <w:proofErr w:type="spellEnd"/>
+      <w:r>
+        <w:rPr>
+          <w:rFonts w:asciiTheme="majorHAnsi" w:hAnsiTheme="majorHAnsi" w:cstheme="majorHAnsi"/>
+        </w:rPr>
+        <w:t xml:space="preserve"> </w:t>
+      </w:r>
+      <w:proofErr w:type="spellStart"/>
+      <w:r>
+        <w:rPr>
+          <w:rFonts w:asciiTheme="majorHAnsi" w:hAnsiTheme="majorHAnsi" w:cstheme="majorHAnsi"/>
+        </w:rPr>
+        <w:t>למעקב</w:t>
+      </w:r>
+      <w:proofErr w:type="spellEnd"/>
+      <w:r>
+        <w:rPr>
+          <w:rFonts w:asciiTheme="majorHAnsi" w:hAnsiTheme="majorHAnsi" w:cstheme="majorHAnsi"/>
+        </w:rPr>
+        <w:t xml:space="preserve"> </w:t>
+      </w:r>
+      <w:proofErr w:type="spellStart"/>
+      <w:r>
+        <w:rPr>
+          <w:rFonts w:asciiTheme="majorHAnsi" w:hAnsiTheme="majorHAnsi" w:cstheme="majorHAnsi"/>
+        </w:rPr>
+        <w:t>וניתוח</w:t>
+      </w:r>
+      <w:proofErr w:type="spellEnd"/>
+      <w:r>
+        <w:rPr>
+          <w:rFonts w:asciiTheme="majorHAnsi" w:hAnsiTheme="majorHAnsi" w:cstheme="majorHAnsi"/>
+        </w:rPr>
+        <w:t xml:space="preserve">, </w:t>
+      </w:r>
+      <w:proofErr w:type="spellStart"/>
+      <w:r>
+        <w:rPr>
+          <w:rFonts w:asciiTheme="majorHAnsi" w:hAnsiTheme="majorHAnsi" w:cstheme="majorHAnsi"/>
+        </w:rPr>
+        <w:t>והפקת</w:t>
+      </w:r>
+      <w:proofErr w:type="spellEnd"/>
+      <w:r>
+        <w:rPr>
+          <w:rFonts w:asciiTheme="majorHAnsi" w:hAnsiTheme="majorHAnsi" w:cstheme="majorHAnsi"/>
+        </w:rPr>
+        <w:t xml:space="preserve"> </w:t>
+      </w:r>
+      <w:proofErr w:type="spellStart"/>
+      <w:r>
+        <w:rPr>
+          <w:rFonts w:asciiTheme="majorHAnsi" w:hAnsiTheme="majorHAnsi" w:cstheme="majorHAnsi"/>
+        </w:rPr>
+        <w:t>דוחות</w:t>
+      </w:r>
+      <w:proofErr w:type="spellEnd"/>
+      <w:r>
+        <w:rPr>
+          <w:rFonts w:asciiTheme="majorHAnsi" w:hAnsiTheme="majorHAnsi" w:cstheme="majorHAnsi"/>
+        </w:rPr>
+        <w:t xml:space="preserve"> </w:t>
+      </w:r>
+      <w:proofErr w:type="spellStart"/>
+      <w:r>
+        <w:rPr>
+          <w:rFonts w:asciiTheme="majorHAnsi" w:hAnsiTheme="majorHAnsi" w:cstheme="majorHAnsi"/>
+        </w:rPr>
+        <w:t>בצורה</w:t>
+      </w:r>
+      <w:proofErr w:type="spellEnd"/>
+      <w:r>
+        <w:rPr>
+          <w:rFonts w:asciiTheme="majorHAnsi" w:hAnsiTheme="majorHAnsi" w:cstheme="majorHAnsi"/>
+        </w:rPr>
+        <w:t xml:space="preserve"> </w:t>
+      </w:r>
+      <w:proofErr w:type="spellStart"/>
+      <w:r>
+        <w:rPr>
+          <w:rFonts w:asciiTheme="majorHAnsi" w:hAnsiTheme="majorHAnsi" w:cstheme="majorHAnsi"/>
+        </w:rPr>
+        <w:t>נוחה</w:t>
+      </w:r>
+      <w:proofErr w:type="spellEnd"/>
+      <w:r>
+        <w:rPr>
+          <w:rFonts w:asciiTheme="majorHAnsi" w:hAnsiTheme="majorHAnsi" w:cstheme="majorHAnsi"/>
+        </w:rPr>
+        <w:t>. המערכת תאפשר שימוש בסביבה גמישה כך שניתן יהיה להחליף שרתים ולבצע התאמות ללא שינוי קוד משמעותי.</w:t>
       </w:r>
     </w:p>
     <w:p>
       <w:pPr>
         <w:pStyle w:val="21"/>
         <w:bidi/>
-      </w:pPr>
-      <w:r>
+        <w:rPr>
+          <w:rFonts w:cstheme="majorHAnsi"/>
+        </w:rPr>
+      </w:pPr>
+      <w:r>
+        <w:rPr>
+          <w:rFonts w:cstheme="majorHAnsi"/>
+        </w:rPr>
         <w:t>2. מטרות המערכת</w:t>
       </w:r>
     </w:p>
     <w:p>
       <w:pPr>
         <w:bidi/>
-      </w:pPr>
-      <w:r>
+        <w:rPr>
+          <w:rFonts w:asciiTheme="majorHAnsi" w:hAnsiTheme="majorHAnsi" w:cstheme="majorHAnsi"/>
+          <w:rtl/>
+          <w:lang w:bidi="he-IL"/>
+        </w:rPr>
+      </w:pPr>
+      <w:r>
+        <w:rPr>
+          <w:rFonts w:asciiTheme="majorHAnsi" w:hAnsiTheme="majorHAnsi" w:cstheme="majorHAnsi"/>
+        </w:rPr>
         <w:t>• דיווח תקלות בקלות ובמהירות</w:t>
       </w:r>
     </w:p>
     <w:p>
       <w:pPr>
         <w:bidi/>
-      </w:pPr>
-      <w:r>
+        <w:rPr>
+          <w:rFonts w:asciiTheme="majorHAnsi" w:hAnsiTheme="majorHAnsi" w:cstheme="majorHAnsi" w:hint="cs"/>
+          <w:rtl/>
+          <w:lang w:bidi="he-IL"/>
+        </w:rPr>
+      </w:pPr>
+      <w:r>
+        <w:rPr>
+          <w:rFonts w:asciiTheme="majorHAnsi" w:hAnsiTheme="majorHAnsi" w:cstheme="majorHAnsi"/>
+        </w:rPr>
         <w:t>• ניהול דינמי של סוגי התקלות והמודולים באמצעות קובץ קונפיגורציה</w:t>
       </w:r>
     </w:p>
     <w:p>
       <w:pPr>
         <w:bidi/>
-      </w:pPr>
-      <w:r>
+        <w:rPr>
+          <w:rFonts w:asciiTheme="majorHAnsi" w:hAnsiTheme="majorHAnsi" w:cstheme="majorHAnsi" w:hint="cs"/>
+          <w:rtl/>
+          <w:lang w:bidi="he-IL"/>
+        </w:rPr>
+      </w:pPr>
+      <w:r>
+        <w:rPr>
+          <w:rFonts w:asciiTheme="majorHAnsi" w:hAnsiTheme="majorHAnsi" w:cstheme="majorHAnsi"/>
+        </w:rPr>
         <w:t>• שמירת הנתונים למעקב וניתוח במסד נתונים או קובץ</w:t>
       </w:r>
     </w:p>
     <w:p>
       <w:pPr>
         <w:bidi/>
-      </w:pPr>
-      <w:r>
+        <w:rPr>
+          <w:rFonts w:asciiTheme="majorHAnsi" w:hAnsiTheme="majorHAnsi" w:cstheme="majorHAnsi"/>
+        </w:rPr>
+      </w:pPr>
+      <w:r>
+        <w:rPr>
+          <w:rFonts w:asciiTheme="majorHAnsi" w:hAnsiTheme="majorHAnsi" w:cstheme="majorHAnsi"/>
+        </w:rPr>
         <w:t>• אפשרות ייצוא נתונים לקובץ Excel</w:t>
       </w:r>
     </w:p>
     <w:p>
       <w:pPr>
         <w:bidi/>
-      </w:pPr>
-      <w:r>
+        <w:rPr>
+          <w:rFonts w:asciiTheme="majorHAnsi" w:hAnsiTheme="majorHAnsi" w:cstheme="majorHAnsi"/>
+        </w:rPr>
+      </w:pPr>
+      <w:r>
+        <w:rPr>
+          <w:rFonts w:asciiTheme="majorHAnsi" w:hAnsiTheme="majorHAnsi" w:cstheme="majorHAnsi"/>
+        </w:rPr>
         <w:t>• תמיכה בהחלפת שרתים בקלות באמצעות קונפיגורציה דינמית</w:t>
       </w:r>
     </w:p>
     <w:p>
       <w:pPr>
         <w:bidi/>
-      </w:pPr>
-      <w:r>
+        <w:rPr>
+          <w:rFonts w:asciiTheme="majorHAnsi" w:hAnsiTheme="majorHAnsi" w:cstheme="majorHAnsi" w:hint="cs"/>
+          <w:rtl/>
+          <w:lang w:bidi="he-IL"/>
+        </w:rPr>
+      </w:pPr>
+      <w:r>
+        <w:rPr>
+          <w:rFonts w:asciiTheme="majorHAnsi" w:hAnsiTheme="majorHAnsi" w:cstheme="majorHAnsi"/>
+        </w:rPr>
         <w:t>• הקטנת זמני התגובה ושיפור תהליכי הטיפול בתקלות</w:t>
       </w:r>
     </w:p>
@@ -90,8 +424,14 @@
       <w:pPr>
         <w:pStyle w:val="21"/>
         <w:bidi/>
-      </w:pPr>
-      <w:r>
+        <w:rPr>
+          <w:rFonts w:cstheme="majorHAnsi"/>
+        </w:rPr>
+      </w:pPr>
+      <w:r>
+        <w:rPr>
+          <w:rFonts w:cstheme="majorHAnsi"/>
+        </w:rPr>
         <w:t>3. מבנה כללי של המערכת</w:t>
       </w:r>
     </w:p>
@@ -99,121 +439,1003 @@
       <w:pPr>
         <w:pStyle w:val="31"/>
         <w:bidi/>
-      </w:pPr>
-      <w:r>
+        <w:rPr>
+          <w:rFonts w:cstheme="majorHAnsi"/>
+        </w:rPr>
+      </w:pPr>
+      <w:r>
+        <w:rPr>
+          <w:rFonts w:cstheme="majorHAnsi"/>
+        </w:rPr>
         <w:t>3.1. ממשק משתמש (Frontend)</w:t>
       </w:r>
     </w:p>
     <w:p>
       <w:pPr>
         <w:bidi/>
-      </w:pPr>
-      <w:r>
+        <w:rPr>
+          <w:rFonts w:asciiTheme="majorHAnsi" w:hAnsiTheme="majorHAnsi" w:cstheme="majorHAnsi"/>
+        </w:rPr>
+      </w:pPr>
+      <w:r>
+        <w:rPr>
+          <w:rFonts w:asciiTheme="majorHAnsi" w:hAnsiTheme="majorHAnsi" w:cstheme="majorHAnsi"/>
+        </w:rPr>
         <w:t>ממשק המשתמש יתבסס על טכנולוגיות HTML, CSS, JavaScript (Vanilla/React) ויאפשר:</w:t>
       </w:r>
     </w:p>
     <w:p>
       <w:pPr>
         <w:bidi/>
-      </w:pPr>
-      <w:r>
+        <w:rPr>
+          <w:rFonts w:asciiTheme="majorHAnsi" w:hAnsiTheme="majorHAnsi" w:cstheme="majorHAnsi"/>
+        </w:rPr>
+      </w:pPr>
+      <w:r>
+        <w:rPr>
+          <w:rFonts w:asciiTheme="majorHAnsi" w:hAnsiTheme="majorHAnsi" w:cstheme="majorHAnsi"/>
+        </w:rPr>
         <w:t>• טופס דיווח תקלה הכולל:</w:t>
       </w:r>
     </w:p>
     <w:p>
       <w:pPr>
+        <w:numPr>
+          <w:ilvl w:val="0"/>
+          <w:numId w:val="10"/>
+        </w:numPr>
         <w:bidi/>
-      </w:pPr>
-      <w:r>
-        <w:t xml:space="preserve">  - בחירת סוג תקלה מתוך רשימה מוגדרת מראש</w:t>
+        <w:rPr>
+          <w:rFonts w:asciiTheme="majorHAnsi" w:hAnsiTheme="majorHAnsi" w:cstheme="majorHAnsi"/>
+        </w:rPr>
+      </w:pPr>
+      <w:r>
+        <w:rPr>
+          <w:rFonts w:asciiTheme="majorHAnsi" w:hAnsiTheme="majorHAnsi" w:cstheme="majorHAnsi"/>
+        </w:rPr>
+        <w:t xml:space="preserve">  </w:t>
+      </w:r>
+      <w:r>
+        <w:rPr>
+          <w:rFonts w:asciiTheme="majorHAnsi" w:hAnsiTheme="majorHAnsi" w:cstheme="majorHAnsi"/>
+          <w:b/>
+          <w:bCs/>
+          <w:rtl/>
+          <w:lang w:bidi="he-IL"/>
+        </w:rPr>
+        <w:t>שם מדווח</w:t>
+      </w:r>
+      <w:r>
+        <w:rPr>
+          <w:rFonts w:asciiTheme="majorHAnsi" w:hAnsiTheme="majorHAnsi" w:cstheme="majorHAnsi"/>
+          <w:rtl/>
+          <w:lang w:bidi="he-IL"/>
+        </w:rPr>
+        <w:t xml:space="preserve"> </w:t>
+      </w:r>
+      <w:r>
+        <w:rPr>
+          <w:rFonts w:asciiTheme="majorHAnsi" w:hAnsiTheme="majorHAnsi" w:cstheme="majorHAnsi"/>
+        </w:rPr>
+        <w:t xml:space="preserve">- </w:t>
+      </w:r>
+      <w:r>
+        <w:rPr>
+          <w:rFonts w:asciiTheme="majorHAnsi" w:hAnsiTheme="majorHAnsi" w:cstheme="majorHAnsi"/>
+          <w:rtl/>
+          <w:lang w:bidi="he-IL"/>
+        </w:rPr>
+        <w:t>שדה חופשי לקבלת טקסט מכל סוג</w:t>
+      </w:r>
+      <w:r>
+        <w:rPr>
+          <w:rFonts w:asciiTheme="majorHAnsi" w:hAnsiTheme="majorHAnsi" w:cstheme="majorHAnsi"/>
+        </w:rPr>
+        <w:t>.</w:t>
       </w:r>
     </w:p>
     <w:p>
       <w:pPr>
+        <w:numPr>
+          <w:ilvl w:val="0"/>
+          <w:numId w:val="10"/>
+        </w:numPr>
         <w:bidi/>
-      </w:pPr>
-      <w:r>
-        <w:t xml:space="preserve">  - בחירת מודול מערכת מתוך רשימה מוגדרת מראש</w:t>
+        <w:rPr>
+          <w:rFonts w:asciiTheme="majorHAnsi" w:hAnsiTheme="majorHAnsi" w:cstheme="majorHAnsi"/>
+        </w:rPr>
+      </w:pPr>
+      <w:r>
+        <w:rPr>
+          <w:rFonts w:asciiTheme="majorHAnsi" w:hAnsiTheme="majorHAnsi" w:cstheme="majorHAnsi"/>
+          <w:b/>
+          <w:bCs/>
+          <w:rtl/>
+          <w:lang w:bidi="he-IL"/>
+        </w:rPr>
+        <w:t>תאריך דיווח</w:t>
+      </w:r>
+      <w:r>
+        <w:rPr>
+          <w:rFonts w:asciiTheme="majorHAnsi" w:hAnsiTheme="majorHAnsi" w:cstheme="majorHAnsi"/>
+          <w:rtl/>
+          <w:lang w:bidi="he-IL"/>
+        </w:rPr>
+        <w:t xml:space="preserve"> </w:t>
+      </w:r>
+      <w:r>
+        <w:rPr>
+          <w:rFonts w:asciiTheme="majorHAnsi" w:hAnsiTheme="majorHAnsi" w:cstheme="majorHAnsi"/>
+        </w:rPr>
+        <w:t xml:space="preserve">- </w:t>
+      </w:r>
+      <w:r>
+        <w:rPr>
+          <w:rFonts w:asciiTheme="majorHAnsi" w:hAnsiTheme="majorHAnsi" w:cstheme="majorHAnsi"/>
+          <w:b/>
+          <w:bCs/>
+          <w:rtl/>
+          <w:lang w:bidi="he-IL"/>
+        </w:rPr>
+        <w:t>לא יוצג בטופס</w:t>
+      </w:r>
+      <w:r>
+        <w:rPr>
+          <w:rFonts w:asciiTheme="majorHAnsi" w:hAnsiTheme="majorHAnsi" w:cstheme="majorHAnsi"/>
+        </w:rPr>
+        <w:t xml:space="preserve">, </w:t>
+      </w:r>
+      <w:r>
+        <w:rPr>
+          <w:rFonts w:asciiTheme="majorHAnsi" w:hAnsiTheme="majorHAnsi" w:cstheme="majorHAnsi"/>
+          <w:rtl/>
+          <w:lang w:bidi="he-IL"/>
+        </w:rPr>
+        <w:t>יתווסף אוטומטית בקובץ ה</w:t>
+      </w:r>
+      <w:r>
+        <w:rPr>
+          <w:rFonts w:asciiTheme="majorHAnsi" w:hAnsiTheme="majorHAnsi" w:cstheme="majorHAnsi"/>
+        </w:rPr>
+        <w:t>-Excel.</w:t>
       </w:r>
     </w:p>
     <w:p>
       <w:pPr>
+        <w:numPr>
+          <w:ilvl w:val="0"/>
+          <w:numId w:val="10"/>
+        </w:numPr>
         <w:bidi/>
-      </w:pPr>
-      <w:r>
-        <w:t xml:space="preserve">  - שדה תיאור תקלה להזנת טקסט חופשי</w:t>
+        <w:rPr>
+          <w:rFonts w:asciiTheme="majorHAnsi" w:hAnsiTheme="majorHAnsi" w:cstheme="majorHAnsi"/>
+        </w:rPr>
+      </w:pPr>
+      <w:r>
+        <w:rPr>
+          <w:rFonts w:asciiTheme="majorHAnsi" w:hAnsiTheme="majorHAnsi" w:cstheme="majorHAnsi"/>
+          <w:b/>
+          <w:bCs/>
+          <w:rtl/>
+          <w:lang w:bidi="he-IL"/>
+        </w:rPr>
+        <w:t>שם המערכת</w:t>
+      </w:r>
+      <w:r>
+        <w:rPr>
+          <w:rFonts w:asciiTheme="majorHAnsi" w:hAnsiTheme="majorHAnsi" w:cstheme="majorHAnsi"/>
+          <w:rtl/>
+          <w:lang w:bidi="he-IL"/>
+        </w:rPr>
+        <w:t xml:space="preserve"> </w:t>
+      </w:r>
+      <w:r>
+        <w:rPr>
+          <w:rFonts w:asciiTheme="majorHAnsi" w:hAnsiTheme="majorHAnsi" w:cstheme="majorHAnsi"/>
+        </w:rPr>
+        <w:t xml:space="preserve">- </w:t>
+      </w:r>
+      <w:r>
+        <w:rPr>
+          <w:rFonts w:asciiTheme="majorHAnsi" w:hAnsiTheme="majorHAnsi" w:cstheme="majorHAnsi"/>
+          <w:rtl/>
+          <w:lang w:bidi="he-IL"/>
+        </w:rPr>
+        <w:t>רשימה נפתחת עם אפשרות לבחור בין 10 מערכות (מערכת 1 עד מערכת 10)</w:t>
+      </w:r>
+      <w:r>
+        <w:rPr>
+          <w:rFonts w:asciiTheme="majorHAnsi" w:hAnsiTheme="majorHAnsi" w:cstheme="majorHAnsi"/>
+        </w:rPr>
+        <w:t>.</w:t>
       </w:r>
     </w:p>
     <w:p>
       <w:pPr>
+        <w:numPr>
+          <w:ilvl w:val="0"/>
+          <w:numId w:val="10"/>
+        </w:numPr>
         <w:bidi/>
-      </w:pPr>
-      <w:r>
-        <w:t xml:space="preserve">  - כפתור שליחת דיווח</w:t>
+        <w:rPr>
+          <w:rFonts w:asciiTheme="majorHAnsi" w:hAnsiTheme="majorHAnsi" w:cstheme="majorHAnsi"/>
+        </w:rPr>
+      </w:pPr>
+      <w:r>
+        <w:rPr>
+          <w:rFonts w:asciiTheme="majorHAnsi" w:hAnsiTheme="majorHAnsi" w:cstheme="majorHAnsi"/>
+          <w:b/>
+          <w:bCs/>
+          <w:rtl/>
+          <w:lang w:bidi="he-IL"/>
+        </w:rPr>
+        <w:t>סיבת הפנייה</w:t>
+      </w:r>
+      <w:r>
+        <w:rPr>
+          <w:rFonts w:asciiTheme="majorHAnsi" w:hAnsiTheme="majorHAnsi" w:cstheme="majorHAnsi"/>
+          <w:rtl/>
+          <w:lang w:bidi="he-IL"/>
+        </w:rPr>
+        <w:t xml:space="preserve"> </w:t>
+      </w:r>
+      <w:r>
+        <w:rPr>
+          <w:rFonts w:asciiTheme="majorHAnsi" w:hAnsiTheme="majorHAnsi" w:cstheme="majorHAnsi"/>
+        </w:rPr>
+        <w:t xml:space="preserve">- </w:t>
+      </w:r>
+      <w:r>
+        <w:rPr>
+          <w:rFonts w:asciiTheme="majorHAnsi" w:hAnsiTheme="majorHAnsi" w:cstheme="majorHAnsi"/>
+          <w:rtl/>
+          <w:lang w:bidi="he-IL"/>
+        </w:rPr>
+        <w:t>רשימה נפתחת עם 3 אפשרויות</w:t>
+      </w:r>
+      <w:r>
+        <w:rPr>
+          <w:rFonts w:asciiTheme="majorHAnsi" w:hAnsiTheme="majorHAnsi" w:cstheme="majorHAnsi"/>
+        </w:rPr>
+        <w:t>:</w:t>
       </w:r>
     </w:p>
     <w:p>
       <w:pPr>
+        <w:numPr>
+          <w:ilvl w:val="1"/>
+          <w:numId w:val="10"/>
+        </w:numPr>
         <w:bidi/>
-      </w:pPr>
-      <w:r>
-        <w:t xml:space="preserve">  - הודעת אישור לאחר השליחה</w:t>
+        <w:rPr>
+          <w:rFonts w:asciiTheme="majorHAnsi" w:hAnsiTheme="majorHAnsi" w:cstheme="majorHAnsi"/>
+        </w:rPr>
+      </w:pPr>
+      <w:r>
+        <w:rPr>
+          <w:rFonts w:asciiTheme="majorHAnsi" w:hAnsiTheme="majorHAnsi" w:cstheme="majorHAnsi"/>
+          <w:b/>
+          <w:bCs/>
+          <w:rtl/>
+          <w:lang w:bidi="he-IL"/>
+        </w:rPr>
+        <w:t>תקלה</w:t>
+      </w:r>
+      <w:r>
+        <w:rPr>
+          <w:rFonts w:asciiTheme="majorHAnsi" w:hAnsiTheme="majorHAnsi" w:cstheme="majorHAnsi"/>
+          <w:rtl/>
+          <w:lang w:bidi="he-IL"/>
+        </w:rPr>
+        <w:t xml:space="preserve"> </w:t>
+      </w:r>
+      <w:r>
+        <w:rPr>
+          <w:rFonts w:asciiTheme="majorHAnsi" w:hAnsiTheme="majorHAnsi" w:cstheme="majorHAnsi"/>
+        </w:rPr>
+        <w:t xml:space="preserve">- </w:t>
+      </w:r>
+      <w:r>
+        <w:rPr>
+          <w:rFonts w:asciiTheme="majorHAnsi" w:hAnsiTheme="majorHAnsi" w:cstheme="majorHAnsi"/>
+          <w:rtl/>
+          <w:lang w:bidi="he-IL"/>
+        </w:rPr>
+        <w:t>יפתח שדה טקסט חופשי עם כותרת: "תיאור שחזור התקלה</w:t>
+      </w:r>
+      <w:r>
+        <w:rPr>
+          <w:rFonts w:asciiTheme="majorHAnsi" w:hAnsiTheme="majorHAnsi" w:cstheme="majorHAnsi"/>
+        </w:rPr>
+        <w:t>".</w:t>
       </w:r>
     </w:p>
     <w:p>
       <w:pPr>
+        <w:numPr>
+          <w:ilvl w:val="1"/>
+          <w:numId w:val="10"/>
+        </w:numPr>
         <w:bidi/>
-      </w:pPr>
-      <w:r>
-        <w:t xml:space="preserve">  - כפתור הורדת קובץ תקלות</w:t>
+        <w:rPr>
+          <w:rFonts w:asciiTheme="majorHAnsi" w:hAnsiTheme="majorHAnsi" w:cstheme="majorHAnsi"/>
+        </w:rPr>
+      </w:pPr>
+      <w:r>
+        <w:rPr>
+          <w:rFonts w:asciiTheme="majorHAnsi" w:hAnsiTheme="majorHAnsi" w:cstheme="majorHAnsi"/>
+          <w:b/>
+          <w:bCs/>
+          <w:rtl/>
+          <w:lang w:bidi="he-IL"/>
+        </w:rPr>
+        <w:t>בקשת הרשאות</w:t>
+      </w:r>
+      <w:r>
+        <w:rPr>
+          <w:rFonts w:asciiTheme="majorHAnsi" w:hAnsiTheme="majorHAnsi" w:cstheme="majorHAnsi"/>
+          <w:rtl/>
+          <w:lang w:bidi="he-IL"/>
+        </w:rPr>
+        <w:t xml:space="preserve"> </w:t>
+      </w:r>
+      <w:r>
+        <w:rPr>
+          <w:rFonts w:asciiTheme="majorHAnsi" w:hAnsiTheme="majorHAnsi" w:cstheme="majorHAnsi"/>
+        </w:rPr>
+        <w:t xml:space="preserve">- </w:t>
+      </w:r>
+      <w:r>
+        <w:rPr>
+          <w:rFonts w:asciiTheme="majorHAnsi" w:hAnsiTheme="majorHAnsi" w:cstheme="majorHAnsi"/>
+          <w:rtl/>
+          <w:lang w:bidi="he-IL"/>
+        </w:rPr>
+        <w:t>יפתח שדה טקסט חופשי עם כותרת: "הכנס בקשה מפורטת לקבלת הרשאה</w:t>
+      </w:r>
+      <w:r>
+        <w:rPr>
+          <w:rFonts w:asciiTheme="majorHAnsi" w:hAnsiTheme="majorHAnsi" w:cstheme="majorHAnsi"/>
+        </w:rPr>
+        <w:t>".</w:t>
       </w:r>
     </w:p>
     <w:p>
       <w:pPr>
+        <w:numPr>
+          <w:ilvl w:val="1"/>
+          <w:numId w:val="10"/>
+        </w:numPr>
+        <w:bidi/>
+        <w:rPr>
+          <w:rFonts w:asciiTheme="majorHAnsi" w:hAnsiTheme="majorHAnsi" w:cstheme="majorHAnsi"/>
+        </w:rPr>
+      </w:pPr>
+      <w:r>
+        <w:rPr>
+          <w:rFonts w:asciiTheme="majorHAnsi" w:hAnsiTheme="majorHAnsi" w:cstheme="majorHAnsi"/>
+          <w:b/>
+          <w:bCs/>
+          <w:rtl/>
+          <w:lang w:bidi="he-IL"/>
+        </w:rPr>
+        <w:t>הצעת ייעול</w:t>
+      </w:r>
+      <w:r>
+        <w:rPr>
+          <w:rFonts w:asciiTheme="majorHAnsi" w:hAnsiTheme="majorHAnsi" w:cstheme="majorHAnsi"/>
+          <w:rtl/>
+          <w:lang w:bidi="he-IL"/>
+        </w:rPr>
+        <w:t xml:space="preserve"> </w:t>
+      </w:r>
+      <w:r>
+        <w:rPr>
+          <w:rFonts w:asciiTheme="majorHAnsi" w:hAnsiTheme="majorHAnsi" w:cstheme="majorHAnsi"/>
+        </w:rPr>
+        <w:t xml:space="preserve">- </w:t>
+      </w:r>
+      <w:r>
+        <w:rPr>
+          <w:rFonts w:asciiTheme="majorHAnsi" w:hAnsiTheme="majorHAnsi" w:cstheme="majorHAnsi"/>
+          <w:rtl/>
+          <w:lang w:bidi="he-IL"/>
+        </w:rPr>
+        <w:t>יפתח שדה טקסט חופשי עם כותרת: "הכנס את הצעת הייעול בצורה מפורטת</w:t>
+      </w:r>
+      <w:r>
+        <w:rPr>
+          <w:rFonts w:asciiTheme="majorHAnsi" w:hAnsiTheme="majorHAnsi" w:cstheme="majorHAnsi"/>
+        </w:rPr>
+        <w:t>".</w:t>
+      </w:r>
+    </w:p>
+    <w:p>
+      <w:pPr>
+        <w:numPr>
+          <w:ilvl w:val="0"/>
+          <w:numId w:val="10"/>
+        </w:numPr>
+        <w:bidi/>
+        <w:rPr>
+          <w:rFonts w:asciiTheme="majorHAnsi" w:hAnsiTheme="majorHAnsi" w:cstheme="majorHAnsi"/>
+        </w:rPr>
+      </w:pPr>
+      <w:r>
+        <w:rPr>
+          <w:rFonts w:asciiTheme="majorHAnsi" w:hAnsiTheme="majorHAnsi" w:cstheme="majorHAnsi"/>
+          <w:b/>
+          <w:bCs/>
+          <w:rtl/>
+          <w:lang w:bidi="he-IL"/>
+        </w:rPr>
+        <w:t>מודול מערכת</w:t>
+      </w:r>
+      <w:r>
+        <w:rPr>
+          <w:rFonts w:asciiTheme="majorHAnsi" w:hAnsiTheme="majorHAnsi" w:cstheme="majorHAnsi"/>
+          <w:rtl/>
+          <w:lang w:bidi="he-IL"/>
+        </w:rPr>
+        <w:t xml:space="preserve"> </w:t>
+      </w:r>
+      <w:r>
+        <w:rPr>
+          <w:rFonts w:asciiTheme="majorHAnsi" w:hAnsiTheme="majorHAnsi" w:cstheme="majorHAnsi"/>
+        </w:rPr>
+        <w:t xml:space="preserve">- </w:t>
+      </w:r>
+      <w:r>
+        <w:rPr>
+          <w:rFonts w:asciiTheme="majorHAnsi" w:hAnsiTheme="majorHAnsi" w:cstheme="majorHAnsi"/>
+          <w:rtl/>
+          <w:lang w:bidi="he-IL"/>
+        </w:rPr>
+        <w:t>הרשימה הנפתחת תשתנה בהתאם למערכת שנבחרה</w:t>
+      </w:r>
+      <w:r>
+        <w:rPr>
+          <w:rFonts w:asciiTheme="majorHAnsi" w:hAnsiTheme="majorHAnsi" w:cstheme="majorHAnsi"/>
+        </w:rPr>
+        <w:t>:</w:t>
+      </w:r>
+    </w:p>
+    <w:p>
+      <w:pPr>
+        <w:numPr>
+          <w:ilvl w:val="1"/>
+          <w:numId w:val="10"/>
+        </w:numPr>
+        <w:bidi/>
+        <w:rPr>
+          <w:rFonts w:asciiTheme="majorHAnsi" w:hAnsiTheme="majorHAnsi" w:cstheme="majorHAnsi"/>
+        </w:rPr>
+      </w:pPr>
+      <w:r>
+        <w:rPr>
+          <w:rFonts w:asciiTheme="majorHAnsi" w:hAnsiTheme="majorHAnsi" w:cstheme="majorHAnsi"/>
+          <w:rtl/>
+          <w:lang w:bidi="he-IL"/>
+        </w:rPr>
+        <w:t>אם נבחרה מערכת 1: האפשרויות יהיו "מפה", "התראות", "מסננים</w:t>
+      </w:r>
+      <w:r>
+        <w:rPr>
+          <w:rFonts w:asciiTheme="majorHAnsi" w:hAnsiTheme="majorHAnsi" w:cstheme="majorHAnsi"/>
+        </w:rPr>
+        <w:t>".</w:t>
+      </w:r>
+    </w:p>
+    <w:p>
+      <w:pPr>
+        <w:numPr>
+          <w:ilvl w:val="1"/>
+          <w:numId w:val="10"/>
+        </w:numPr>
+        <w:bidi/>
+        <w:rPr>
+          <w:rFonts w:asciiTheme="majorHAnsi" w:hAnsiTheme="majorHAnsi" w:cstheme="majorHAnsi"/>
+        </w:rPr>
+      </w:pPr>
+      <w:r>
+        <w:rPr>
+          <w:rFonts w:asciiTheme="majorHAnsi" w:hAnsiTheme="majorHAnsi" w:cstheme="majorHAnsi"/>
+          <w:rtl/>
+          <w:lang w:bidi="he-IL"/>
+        </w:rPr>
+        <w:t>אם נבחרה מערכת 2: האפשרויות יהיו "מפה 2", "התראות 2", "מסננים 2</w:t>
+      </w:r>
+      <w:r>
+        <w:rPr>
+          <w:rFonts w:asciiTheme="majorHAnsi" w:hAnsiTheme="majorHAnsi" w:cstheme="majorHAnsi"/>
+        </w:rPr>
+        <w:t>".</w:t>
+      </w:r>
+    </w:p>
+    <w:p>
+      <w:pPr>
+        <w:numPr>
+          <w:ilvl w:val="1"/>
+          <w:numId w:val="10"/>
+        </w:numPr>
+        <w:bidi/>
+        <w:rPr>
+          <w:rFonts w:asciiTheme="majorHAnsi" w:hAnsiTheme="majorHAnsi" w:cstheme="majorHAnsi"/>
+        </w:rPr>
+      </w:pPr>
+      <w:r>
+        <w:rPr>
+          <w:rFonts w:asciiTheme="majorHAnsi" w:hAnsiTheme="majorHAnsi" w:cstheme="majorHAnsi"/>
+          <w:rtl/>
+          <w:lang w:bidi="he-IL"/>
+        </w:rPr>
+        <w:t>וכן הלאה לכל 10 המערכות</w:t>
+      </w:r>
+      <w:r>
+        <w:rPr>
+          <w:rFonts w:asciiTheme="majorHAnsi" w:hAnsiTheme="majorHAnsi" w:cstheme="majorHAnsi"/>
+        </w:rPr>
+        <w:t>.</w:t>
+      </w:r>
+    </w:p>
+    <w:p>
+      <w:pPr>
+        <w:numPr>
+          <w:ilvl w:val="0"/>
+          <w:numId w:val="10"/>
+        </w:numPr>
+        <w:bidi/>
+        <w:rPr>
+          <w:rFonts w:asciiTheme="majorHAnsi" w:hAnsiTheme="majorHAnsi" w:cstheme="majorHAnsi"/>
+        </w:rPr>
+      </w:pPr>
+      <w:r>
+        <w:rPr>
+          <w:rFonts w:asciiTheme="majorHAnsi" w:hAnsiTheme="majorHAnsi" w:cstheme="majorHAnsi"/>
+          <w:b/>
+          <w:bCs/>
+          <w:rtl/>
+          <w:lang w:bidi="he-IL"/>
+        </w:rPr>
+        <w:t>האם התקלה משתחררת בגרסה הבאה</w:t>
+      </w:r>
+      <w:r>
+        <w:rPr>
+          <w:rFonts w:asciiTheme="majorHAnsi" w:hAnsiTheme="majorHAnsi" w:cstheme="majorHAnsi"/>
+          <w:b/>
+          <w:bCs/>
+        </w:rPr>
+        <w:t>?</w:t>
+      </w:r>
+      <w:r>
+        <w:rPr>
+          <w:rFonts w:asciiTheme="majorHAnsi" w:hAnsiTheme="majorHAnsi" w:cstheme="majorHAnsi"/>
+        </w:rPr>
+        <w:t xml:space="preserve"> - </w:t>
+      </w:r>
+      <w:r>
+        <w:rPr>
+          <w:rFonts w:asciiTheme="majorHAnsi" w:hAnsiTheme="majorHAnsi" w:cstheme="majorHAnsi"/>
+          <w:rtl/>
+          <w:lang w:bidi="he-IL"/>
+        </w:rPr>
+        <w:t xml:space="preserve">שדה בחירה (כן/לא). יוצג </w:t>
+      </w:r>
+      <w:r>
+        <w:rPr>
+          <w:rFonts w:asciiTheme="majorHAnsi" w:hAnsiTheme="majorHAnsi" w:cstheme="majorHAnsi"/>
+          <w:b/>
+          <w:bCs/>
+          <w:rtl/>
+          <w:lang w:bidi="he-IL"/>
+        </w:rPr>
+        <w:t>רק אם נבחרה תקלה</w:t>
+      </w:r>
+      <w:r>
+        <w:rPr>
+          <w:rFonts w:asciiTheme="majorHAnsi" w:hAnsiTheme="majorHAnsi" w:cstheme="majorHAnsi"/>
+        </w:rPr>
+        <w:t>.</w:t>
+      </w:r>
+    </w:p>
+    <w:p>
+      <w:pPr>
+        <w:bidi/>
+        <w:ind w:left="360"/>
+        <w:rPr>
+          <w:rFonts w:asciiTheme="majorHAnsi" w:hAnsiTheme="majorHAnsi" w:cstheme="majorHAnsi"/>
+        </w:rPr>
+      </w:pPr>
+    </w:p>
+    <w:p>
+      <w:pPr>
+        <w:pStyle w:val="ae"/>
+        <w:numPr>
+          <w:ilvl w:val="0"/>
+          <w:numId w:val="16"/>
+        </w:numPr>
+        <w:bidi/>
+        <w:rPr>
+          <w:rFonts w:asciiTheme="majorHAnsi" w:hAnsiTheme="majorHAnsi" w:cstheme="majorHAnsi"/>
+        </w:rPr>
+      </w:pPr>
+      <w:proofErr w:type="spellStart"/>
+      <w:r>
+        <w:rPr>
+          <w:rFonts w:asciiTheme="majorHAnsi" w:hAnsiTheme="majorHAnsi" w:cstheme="majorHAnsi"/>
+          <w:b/>
+          <w:bCs/>
+          <w:rtl/>
+          <w:lang w:bidi="he-IL"/>
+        </w:rPr>
+        <w:t>תנהגות</w:t>
+      </w:r>
+      <w:proofErr w:type="spellEnd"/>
+      <w:r>
+        <w:rPr>
+          <w:rFonts w:asciiTheme="majorHAnsi" w:hAnsiTheme="majorHAnsi" w:cstheme="majorHAnsi"/>
+          <w:b/>
+          <w:bCs/>
+          <w:rtl/>
+          <w:lang w:bidi="he-IL"/>
+        </w:rPr>
+        <w:t xml:space="preserve"> דינמית בטופס</w:t>
+      </w:r>
+      <w:r>
+        <w:rPr>
+          <w:rFonts w:asciiTheme="majorHAnsi" w:hAnsiTheme="majorHAnsi" w:cstheme="majorHAnsi"/>
+          <w:b/>
+          <w:bCs/>
+        </w:rPr>
+        <w:t xml:space="preserve"> (Best Practices)</w:t>
+      </w:r>
+    </w:p>
+    <w:p>
+      <w:pPr>
+        <w:numPr>
+          <w:ilvl w:val="0"/>
+          <w:numId w:val="11"/>
+        </w:numPr>
+        <w:bidi/>
+        <w:rPr>
+          <w:rFonts w:asciiTheme="majorHAnsi" w:hAnsiTheme="majorHAnsi" w:cstheme="majorHAnsi"/>
+        </w:rPr>
+      </w:pPr>
+      <w:r>
+        <w:rPr>
+          <w:rFonts w:asciiTheme="majorHAnsi" w:hAnsiTheme="majorHAnsi" w:cstheme="majorHAnsi"/>
+          <w:b/>
+          <w:bCs/>
+          <w:rtl/>
+          <w:lang w:bidi="he-IL"/>
+        </w:rPr>
+        <w:t>הצגת שדות חופשיים בהתאם לסיבת הפנייה</w:t>
+      </w:r>
+      <w:r>
+        <w:rPr>
+          <w:rFonts w:asciiTheme="majorHAnsi" w:hAnsiTheme="majorHAnsi" w:cstheme="majorHAnsi"/>
+          <w:b/>
+          <w:bCs/>
+        </w:rPr>
+        <w:t>:</w:t>
+      </w:r>
+    </w:p>
+    <w:p>
+      <w:pPr>
+        <w:numPr>
+          <w:ilvl w:val="1"/>
+          <w:numId w:val="11"/>
+        </w:numPr>
+        <w:bidi/>
+        <w:rPr>
+          <w:rFonts w:asciiTheme="majorHAnsi" w:hAnsiTheme="majorHAnsi" w:cstheme="majorHAnsi"/>
+        </w:rPr>
+      </w:pPr>
+      <w:r>
+        <w:rPr>
+          <w:rFonts w:asciiTheme="majorHAnsi" w:hAnsiTheme="majorHAnsi" w:cstheme="majorHAnsi"/>
+          <w:rtl/>
+          <w:lang w:bidi="he-IL"/>
+        </w:rPr>
+        <w:t>אם נבחרה "תקלה" יוצג שדה "תיאור שחזור התקלה</w:t>
+      </w:r>
+      <w:r>
+        <w:rPr>
+          <w:rFonts w:asciiTheme="majorHAnsi" w:hAnsiTheme="majorHAnsi" w:cstheme="majorHAnsi"/>
+        </w:rPr>
+        <w:t>".</w:t>
+      </w:r>
+    </w:p>
+    <w:p>
+      <w:pPr>
+        <w:numPr>
+          <w:ilvl w:val="1"/>
+          <w:numId w:val="11"/>
+        </w:numPr>
+        <w:bidi/>
+        <w:rPr>
+          <w:rFonts w:asciiTheme="majorHAnsi" w:hAnsiTheme="majorHAnsi" w:cstheme="majorHAnsi"/>
+        </w:rPr>
+      </w:pPr>
+      <w:r>
+        <w:rPr>
+          <w:rFonts w:asciiTheme="majorHAnsi" w:hAnsiTheme="majorHAnsi" w:cstheme="majorHAnsi"/>
+          <w:rtl/>
+          <w:lang w:bidi="he-IL"/>
+        </w:rPr>
+        <w:t>אם נבחרה "בקשת הרשאות" יוצג שדה "הכנס בקשה מפורטת לקבלת הרשאה</w:t>
+      </w:r>
+      <w:r>
+        <w:rPr>
+          <w:rFonts w:asciiTheme="majorHAnsi" w:hAnsiTheme="majorHAnsi" w:cstheme="majorHAnsi"/>
+        </w:rPr>
+        <w:t>".</w:t>
+      </w:r>
+    </w:p>
+    <w:p>
+      <w:pPr>
+        <w:numPr>
+          <w:ilvl w:val="1"/>
+          <w:numId w:val="11"/>
+        </w:numPr>
+        <w:bidi/>
+        <w:rPr>
+          <w:rFonts w:asciiTheme="majorHAnsi" w:hAnsiTheme="majorHAnsi" w:cstheme="majorHAnsi"/>
+        </w:rPr>
+      </w:pPr>
+      <w:r>
+        <w:rPr>
+          <w:rFonts w:asciiTheme="majorHAnsi" w:hAnsiTheme="majorHAnsi" w:cstheme="majorHAnsi"/>
+          <w:rtl/>
+          <w:lang w:bidi="he-IL"/>
+        </w:rPr>
+        <w:t>אם נבחרה "הצעת ייעול" יוצג שדה "הכנס את הצעת הייעול בצורה מפורטת</w:t>
+      </w:r>
+      <w:r>
+        <w:rPr>
+          <w:rFonts w:asciiTheme="majorHAnsi" w:hAnsiTheme="majorHAnsi" w:cstheme="majorHAnsi"/>
+        </w:rPr>
+        <w:t>".</w:t>
+      </w:r>
+    </w:p>
+    <w:p>
+      <w:pPr>
+        <w:numPr>
+          <w:ilvl w:val="1"/>
+          <w:numId w:val="11"/>
+        </w:numPr>
+        <w:bidi/>
+        <w:rPr>
+          <w:rFonts w:asciiTheme="majorHAnsi" w:hAnsiTheme="majorHAnsi" w:cstheme="majorHAnsi"/>
+        </w:rPr>
+      </w:pPr>
+      <w:r>
+        <w:rPr>
+          <w:rFonts w:asciiTheme="majorHAnsi" w:hAnsiTheme="majorHAnsi" w:cstheme="majorHAnsi"/>
+          <w:rtl/>
+          <w:lang w:bidi="he-IL"/>
+        </w:rPr>
+        <w:t xml:space="preserve">במידה והמשתמש משנה את סוג הפנייה - השדה החופשי יתעדכן בהתאם </w:t>
+      </w:r>
+      <w:r>
+        <w:rPr>
+          <w:rFonts w:asciiTheme="majorHAnsi" w:hAnsiTheme="majorHAnsi" w:cstheme="majorHAnsi"/>
+          <w:b/>
+          <w:bCs/>
+          <w:rtl/>
+          <w:lang w:bidi="he-IL"/>
+        </w:rPr>
+        <w:t>ורק הערך הרלוונטי יישמר</w:t>
+      </w:r>
+      <w:r>
+        <w:rPr>
+          <w:rFonts w:asciiTheme="majorHAnsi" w:hAnsiTheme="majorHAnsi" w:cstheme="majorHAnsi"/>
+        </w:rPr>
+        <w:t>.</w:t>
+      </w:r>
+    </w:p>
+    <w:p>
+      <w:pPr>
+        <w:numPr>
+          <w:ilvl w:val="0"/>
+          <w:numId w:val="11"/>
+        </w:numPr>
+        <w:bidi/>
+        <w:rPr>
+          <w:rFonts w:asciiTheme="majorHAnsi" w:hAnsiTheme="majorHAnsi" w:cstheme="majorHAnsi"/>
+        </w:rPr>
+      </w:pPr>
+      <w:r>
+        <w:rPr>
+          <w:rFonts w:asciiTheme="majorHAnsi" w:hAnsiTheme="majorHAnsi" w:cstheme="majorHAnsi"/>
+          <w:b/>
+          <w:bCs/>
+          <w:rtl/>
+          <w:lang w:bidi="he-IL"/>
+        </w:rPr>
+        <w:t>סינון דינמי של מודול מערכת</w:t>
+      </w:r>
+      <w:r>
+        <w:rPr>
+          <w:rFonts w:asciiTheme="majorHAnsi" w:hAnsiTheme="majorHAnsi" w:cstheme="majorHAnsi"/>
+          <w:b/>
+          <w:bCs/>
+        </w:rPr>
+        <w:t>:</w:t>
+      </w:r>
+    </w:p>
+    <w:p>
+      <w:pPr>
+        <w:numPr>
+          <w:ilvl w:val="1"/>
+          <w:numId w:val="11"/>
+        </w:numPr>
+        <w:bidi/>
+        <w:rPr>
+          <w:rFonts w:asciiTheme="majorHAnsi" w:hAnsiTheme="majorHAnsi" w:cstheme="majorHAnsi"/>
+        </w:rPr>
+      </w:pPr>
+      <w:r>
+        <w:rPr>
+          <w:rFonts w:asciiTheme="majorHAnsi" w:hAnsiTheme="majorHAnsi" w:cstheme="majorHAnsi"/>
+          <w:rtl/>
+          <w:lang w:bidi="he-IL"/>
+        </w:rPr>
+        <w:t xml:space="preserve">הבחירות במודול יוצגו </w:t>
+      </w:r>
+      <w:r>
+        <w:rPr>
+          <w:rFonts w:asciiTheme="majorHAnsi" w:hAnsiTheme="majorHAnsi" w:cstheme="majorHAnsi"/>
+          <w:b/>
+          <w:bCs/>
+          <w:rtl/>
+          <w:lang w:bidi="he-IL"/>
+        </w:rPr>
+        <w:t>בהתאם למערכת שנבחרה</w:t>
+      </w:r>
+      <w:r>
+        <w:rPr>
+          <w:rFonts w:asciiTheme="majorHAnsi" w:hAnsiTheme="majorHAnsi" w:cstheme="majorHAnsi"/>
+        </w:rPr>
+        <w:t>.</w:t>
+      </w:r>
+    </w:p>
+    <w:p>
+      <w:pPr>
+        <w:numPr>
+          <w:ilvl w:val="1"/>
+          <w:numId w:val="11"/>
+        </w:numPr>
+        <w:bidi/>
+        <w:rPr>
+          <w:rFonts w:asciiTheme="majorHAnsi" w:hAnsiTheme="majorHAnsi" w:cstheme="majorHAnsi"/>
+        </w:rPr>
+      </w:pPr>
+      <w:r>
+        <w:rPr>
+          <w:rFonts w:asciiTheme="majorHAnsi" w:hAnsiTheme="majorHAnsi" w:cstheme="majorHAnsi"/>
+          <w:rtl/>
+          <w:lang w:bidi="he-IL"/>
+        </w:rPr>
+        <w:t>ברירת מחדל - "</w:t>
+      </w:r>
+      <w:proofErr w:type="spellStart"/>
+      <w:r>
+        <w:rPr>
+          <w:rFonts w:asciiTheme="majorHAnsi" w:hAnsiTheme="majorHAnsi" w:cstheme="majorHAnsi"/>
+          <w:rtl/>
+          <w:lang w:bidi="he-IL"/>
+        </w:rPr>
+        <w:t>הכל</w:t>
+      </w:r>
+      <w:proofErr w:type="spellEnd"/>
+      <w:r>
+        <w:rPr>
+          <w:rFonts w:asciiTheme="majorHAnsi" w:hAnsiTheme="majorHAnsi" w:cstheme="majorHAnsi"/>
+        </w:rPr>
+        <w:t>".</w:t>
+      </w:r>
+    </w:p>
+    <w:p>
+      <w:pPr>
+        <w:bidi/>
+        <w:rPr>
+          <w:rFonts w:asciiTheme="majorHAnsi" w:hAnsiTheme="majorHAnsi" w:cstheme="majorHAnsi"/>
+        </w:rPr>
+      </w:pPr>
+    </w:p>
+    <w:p>
+      <w:pPr>
+        <w:bidi/>
+        <w:rPr>
+          <w:rFonts w:asciiTheme="majorHAnsi" w:hAnsiTheme="majorHAnsi" w:cstheme="majorHAnsi" w:hint="cs"/>
+          <w:rtl/>
+          <w:lang w:bidi="he-IL"/>
+        </w:rPr>
+      </w:pPr>
+    </w:p>
+    <w:p>
+      <w:pPr>
         <w:pStyle w:val="31"/>
         <w:bidi/>
-      </w:pPr>
-      <w:r>
+        <w:rPr>
+          <w:rFonts w:cstheme="majorHAnsi"/>
+        </w:rPr>
+      </w:pPr>
+      <w:r>
+        <w:rPr>
+          <w:rFonts w:cstheme="majorHAnsi"/>
+        </w:rPr>
         <w:t>3.2. ממשק ניהול (Backend)</w:t>
       </w:r>
     </w:p>
     <w:p>
       <w:pPr>
         <w:bidi/>
-      </w:pPr>
-      <w:r>
+        <w:rPr>
+          <w:rFonts w:asciiTheme="majorHAnsi" w:hAnsiTheme="majorHAnsi" w:cstheme="majorHAnsi"/>
+        </w:rPr>
+      </w:pPr>
+      <w:r>
+        <w:rPr>
+          <w:rFonts w:asciiTheme="majorHAnsi" w:hAnsiTheme="majorHAnsi" w:cstheme="majorHAnsi"/>
+        </w:rPr>
         <w:t xml:space="preserve">ממשק הניהול יתבסס על Node.js (Express.js) ויכלול: </w:t>
       </w:r>
     </w:p>
     <w:p>
       <w:pPr>
         <w:bidi/>
-      </w:pPr>
-      <w:r>
+        <w:rPr>
+          <w:rFonts w:asciiTheme="majorHAnsi" w:hAnsiTheme="majorHAnsi" w:cstheme="majorHAnsi"/>
+        </w:rPr>
+      </w:pPr>
+      <w:r>
+        <w:rPr>
+          <w:rFonts w:asciiTheme="majorHAnsi" w:hAnsiTheme="majorHAnsi" w:cstheme="majorHAnsi"/>
+        </w:rPr>
         <w:t>• API לניהול קונפיגורציה דינמית (טעינת סוגי תקלות ומודולים מתוך קובץ JSON)</w:t>
       </w:r>
     </w:p>
     <w:p>
       <w:pPr>
         <w:bidi/>
-      </w:pPr>
-      <w:r>
+        <w:rPr>
+          <w:rFonts w:asciiTheme="majorHAnsi" w:hAnsiTheme="majorHAnsi" w:cstheme="majorHAnsi"/>
+        </w:rPr>
+      </w:pPr>
+      <w:r>
+        <w:rPr>
+          <w:rFonts w:asciiTheme="majorHAnsi" w:hAnsiTheme="majorHAnsi" w:cstheme="majorHAnsi"/>
+        </w:rPr>
         <w:t>• API לשמירת דיווחי תקלות</w:t>
       </w:r>
     </w:p>
     <w:p>
       <w:pPr>
         <w:bidi/>
-      </w:pPr>
-      <w:r>
+        <w:rPr>
+          <w:rFonts w:asciiTheme="majorHAnsi" w:hAnsiTheme="majorHAnsi" w:cstheme="majorHAnsi"/>
+        </w:rPr>
+      </w:pPr>
+      <w:r>
+        <w:rPr>
+          <w:rFonts w:asciiTheme="majorHAnsi" w:hAnsiTheme="majorHAnsi" w:cstheme="majorHAnsi"/>
+        </w:rPr>
         <w:t>• API להורדת קובץ Excel של הדיווחים</w:t>
       </w:r>
     </w:p>
     <w:p>
       <w:pPr>
         <w:bidi/>
-      </w:pPr>
-      <w:r>
+        <w:rPr>
+          <w:rFonts w:asciiTheme="majorHAnsi" w:hAnsiTheme="majorHAnsi" w:cstheme="majorHAnsi"/>
+        </w:rPr>
+      </w:pPr>
+      <w:r>
+        <w:rPr>
+          <w:rFonts w:asciiTheme="majorHAnsi" w:hAnsiTheme="majorHAnsi" w:cstheme="majorHAnsi"/>
+        </w:rPr>
         <w:t>• אימות ובקרת גישה לממשק ניהול (בשלבים מתקדמים)</w:t>
       </w:r>
     </w:p>
@@ -221,8 +1443,14 @@
       <w:pPr>
         <w:pStyle w:val="21"/>
         <w:bidi/>
-      </w:pPr>
-      <w:r>
+        <w:rPr>
+          <w:rFonts w:cstheme="majorHAnsi"/>
+        </w:rPr>
+      </w:pPr>
+      <w:r>
+        <w:rPr>
+          <w:rFonts w:cstheme="majorHAnsi"/>
+        </w:rPr>
         <w:t>4. מבנה הנתונים</w:t>
       </w:r>
     </w:p>
@@ -230,83 +1458,160 @@
       <w:pPr>
         <w:pStyle w:val="31"/>
         <w:bidi/>
-      </w:pPr>
-      <w:r>
-        <w:t>4.1. קובץ קונפיגורציה (config.json)</w:t>
+        <w:rPr>
+          <w:rFonts w:cstheme="majorHAnsi"/>
+        </w:rPr>
+      </w:pPr>
+      <w:r>
+        <w:rPr>
+          <w:rFonts w:cstheme="majorHAnsi"/>
+        </w:rPr>
+        <w:t>4.1. קובץ קונפיגורציה (</w:t>
+      </w:r>
+      <w:proofErr w:type="gramStart"/>
+      <w:r>
+        <w:rPr>
+          <w:rFonts w:cstheme="majorHAnsi"/>
+        </w:rPr>
+        <w:t>config.json</w:t>
+      </w:r>
+      <w:proofErr w:type="gramEnd"/>
+      <w:r>
+        <w:rPr>
+          <w:rFonts w:cstheme="majorHAnsi"/>
+        </w:rPr>
+        <w:t>)</w:t>
       </w:r>
     </w:p>
     <w:p>
       <w:pPr>
         <w:bidi/>
-      </w:pPr>
-      <w:r>
+        <w:rPr>
+          <w:rFonts w:asciiTheme="majorHAnsi" w:hAnsiTheme="majorHAnsi" w:cstheme="majorHAnsi"/>
+        </w:rPr>
+      </w:pPr>
+      <w:r>
+        <w:rPr>
+          <w:rFonts w:asciiTheme="majorHAnsi" w:hAnsiTheme="majorHAnsi" w:cstheme="majorHAnsi"/>
+        </w:rPr>
         <w:t>{</w:t>
       </w:r>
       <w:r>
+        <w:rPr>
+          <w:rFonts w:asciiTheme="majorHAnsi" w:hAnsiTheme="majorHAnsi" w:cstheme="majorHAnsi"/>
+        </w:rPr>
         <w:br/>
         <w:t xml:space="preserve">  "apiBaseUrl": "https://defectreport.onrender.com",</w:t>
       </w:r>
       <w:r>
+        <w:rPr>
+          <w:rFonts w:asciiTheme="majorHAnsi" w:hAnsiTheme="majorHAnsi" w:cstheme="majorHAnsi"/>
+        </w:rPr>
         <w:br/>
         <w:t xml:space="preserve">  "issueTypes": [</w:t>
       </w:r>
       <w:r>
+        <w:rPr>
+          <w:rFonts w:asciiTheme="majorHAnsi" w:hAnsiTheme="majorHAnsi" w:cstheme="majorHAnsi"/>
+        </w:rPr>
         <w:br/>
         <w:t xml:space="preserve">    "תקלה קריטית",</w:t>
       </w:r>
       <w:r>
+        <w:rPr>
+          <w:rFonts w:asciiTheme="majorHAnsi" w:hAnsiTheme="majorHAnsi" w:cstheme="majorHAnsi"/>
+        </w:rPr>
         <w:br/>
         <w:t xml:space="preserve">    "בעיה בהתחברות",</w:t>
       </w:r>
       <w:r>
+        <w:rPr>
+          <w:rFonts w:asciiTheme="majorHAnsi" w:hAnsiTheme="majorHAnsi" w:cstheme="majorHAnsi"/>
+        </w:rPr>
         <w:br/>
         <w:t xml:space="preserve">    "תקלה בביצועים",</w:t>
       </w:r>
       <w:r>
+        <w:rPr>
+          <w:rFonts w:asciiTheme="majorHAnsi" w:hAnsiTheme="majorHAnsi" w:cstheme="majorHAnsi"/>
+        </w:rPr>
         <w:br/>
         <w:t xml:space="preserve">    "חוסר אמינות",</w:t>
       </w:r>
       <w:r>
+        <w:rPr>
+          <w:rFonts w:asciiTheme="majorHAnsi" w:hAnsiTheme="majorHAnsi" w:cstheme="majorHAnsi"/>
+        </w:rPr>
         <w:br/>
         <w:t xml:space="preserve">    "באגים אסתטיים",</w:t>
       </w:r>
       <w:r>
+        <w:rPr>
+          <w:rFonts w:asciiTheme="majorHAnsi" w:hAnsiTheme="majorHAnsi" w:cstheme="majorHAnsi"/>
+        </w:rPr>
         <w:br/>
         <w:t xml:space="preserve">    "שגיאת מערכת"</w:t>
       </w:r>
       <w:r>
+        <w:rPr>
+          <w:rFonts w:asciiTheme="majorHAnsi" w:hAnsiTheme="majorHAnsi" w:cstheme="majorHAnsi"/>
+        </w:rPr>
         <w:br/>
         <w:t xml:space="preserve">  ],</w:t>
       </w:r>
       <w:r>
+        <w:rPr>
+          <w:rFonts w:asciiTheme="majorHAnsi" w:hAnsiTheme="majorHAnsi" w:cstheme="majorHAnsi"/>
+        </w:rPr>
         <w:br/>
         <w:t xml:space="preserve">  "modules": [</w:t>
       </w:r>
       <w:r>
+        <w:rPr>
+          <w:rFonts w:asciiTheme="majorHAnsi" w:hAnsiTheme="majorHAnsi" w:cstheme="majorHAnsi"/>
+        </w:rPr>
         <w:br/>
         <w:t xml:space="preserve">    "דוגמה א",</w:t>
       </w:r>
       <w:r>
+        <w:rPr>
+          <w:rFonts w:asciiTheme="majorHAnsi" w:hAnsiTheme="majorHAnsi" w:cstheme="majorHAnsi"/>
+        </w:rPr>
         <w:br/>
         <w:t xml:space="preserve">    "דוגמה ב",</w:t>
       </w:r>
       <w:r>
+        <w:rPr>
+          <w:rFonts w:asciiTheme="majorHAnsi" w:hAnsiTheme="majorHAnsi" w:cstheme="majorHAnsi"/>
+        </w:rPr>
         <w:br/>
         <w:t xml:space="preserve">    "דוגמה ג",</w:t>
       </w:r>
       <w:r>
+        <w:rPr>
+          <w:rFonts w:asciiTheme="majorHAnsi" w:hAnsiTheme="majorHAnsi" w:cstheme="majorHAnsi"/>
+        </w:rPr>
         <w:br/>
         <w:t xml:space="preserve">    "דוגמה ד",</w:t>
       </w:r>
       <w:r>
+        <w:rPr>
+          <w:rFonts w:asciiTheme="majorHAnsi" w:hAnsiTheme="majorHAnsi" w:cstheme="majorHAnsi"/>
+        </w:rPr>
         <w:br/>
         <w:t xml:space="preserve">    "דוגמה ה"</w:t>
       </w:r>
       <w:r>
+        <w:rPr>
+          <w:rFonts w:asciiTheme="majorHAnsi" w:hAnsiTheme="majorHAnsi" w:cstheme="majorHAnsi"/>
+        </w:rPr>
         <w:br/>
         <w:t xml:space="preserve">  ]</w:t>
       </w:r>
       <w:r>
+        <w:rPr>
+          <w:rFonts w:asciiTheme="majorHAnsi" w:hAnsiTheme="majorHAnsi" w:cstheme="majorHAnsi"/>
+        </w:rPr>
         <w:br/>
         <w:t>}</w:t>
       </w:r>
@@ -315,16 +1620,28 @@
       <w:pPr>
         <w:pStyle w:val="21"/>
         <w:bidi/>
-      </w:pPr>
-      <w:r>
+        <w:rPr>
+          <w:rFonts w:cstheme="majorHAnsi"/>
+        </w:rPr>
+      </w:pPr>
+      <w:r>
+        <w:rPr>
+          <w:rFonts w:cstheme="majorHAnsi"/>
+        </w:rPr>
         <w:t>5. API Backend</w:t>
       </w:r>
     </w:p>
     <w:p>
       <w:pPr>
         <w:bidi/>
-      </w:pPr>
-      <w:r>
+        <w:rPr>
+          <w:rFonts w:asciiTheme="majorHAnsi" w:hAnsiTheme="majorHAnsi" w:cstheme="majorHAnsi"/>
+        </w:rPr>
+      </w:pPr>
+      <w:r>
+        <w:rPr>
+          <w:rFonts w:asciiTheme="majorHAnsi" w:hAnsiTheme="majorHAnsi" w:cstheme="majorHAnsi"/>
+        </w:rPr>
         <w:t>להלן רשימת הנתיבים הקיימים במערכת:</w:t>
       </w:r>
     </w:p>
@@ -347,8 +1664,14 @@
           <w:p>
             <w:pPr>
               <w:bidi/>
+              <w:rPr>
+                <w:rFonts w:asciiTheme="majorHAnsi" w:hAnsiTheme="majorHAnsi" w:cstheme="majorHAnsi"/>
+              </w:rPr>
             </w:pPr>
             <w:r>
+              <w:rPr>
+                <w:rFonts w:asciiTheme="majorHAnsi" w:hAnsiTheme="majorHAnsi" w:cstheme="majorHAnsi"/>
+              </w:rPr>
               <w:t>מתודה</w:t>
             </w:r>
           </w:p>
@@ -360,8 +1683,14 @@
           <w:p>
             <w:pPr>
               <w:bidi/>
+              <w:rPr>
+                <w:rFonts w:asciiTheme="majorHAnsi" w:hAnsiTheme="majorHAnsi" w:cstheme="majorHAnsi"/>
+              </w:rPr>
             </w:pPr>
             <w:r>
+              <w:rPr>
+                <w:rFonts w:asciiTheme="majorHAnsi" w:hAnsiTheme="majorHAnsi" w:cstheme="majorHAnsi"/>
+              </w:rPr>
               <w:t>נתיב</w:t>
             </w:r>
           </w:p>
@@ -373,8 +1702,14 @@
           <w:p>
             <w:pPr>
               <w:bidi/>
+              <w:rPr>
+                <w:rFonts w:asciiTheme="majorHAnsi" w:hAnsiTheme="majorHAnsi" w:cstheme="majorHAnsi"/>
+              </w:rPr>
             </w:pPr>
             <w:r>
+              <w:rPr>
+                <w:rFonts w:asciiTheme="majorHAnsi" w:hAnsiTheme="majorHAnsi" w:cstheme="majorHAnsi"/>
+              </w:rPr>
               <w:t>תיאור</w:t>
             </w:r>
           </w:p>
@@ -388,8 +1723,14 @@
           <w:p>
             <w:pPr>
               <w:bidi/>
+              <w:rPr>
+                <w:rFonts w:asciiTheme="majorHAnsi" w:hAnsiTheme="majorHAnsi" w:cstheme="majorHAnsi"/>
+              </w:rPr>
             </w:pPr>
             <w:r>
+              <w:rPr>
+                <w:rFonts w:asciiTheme="majorHAnsi" w:hAnsiTheme="majorHAnsi" w:cstheme="majorHAnsi"/>
+              </w:rPr>
               <w:t>GET</w:t>
             </w:r>
           </w:p>
@@ -401,10 +1742,24 @@
           <w:p>
             <w:pPr>
               <w:bidi/>
+              <w:rPr>
+                <w:rFonts w:asciiTheme="majorHAnsi" w:hAnsiTheme="majorHAnsi" w:cstheme="majorHAnsi"/>
+              </w:rPr>
             </w:pPr>
             <w:r>
-              <w:t>/config</w:t>
+              <w:rPr>
+                <w:rFonts w:asciiTheme="majorHAnsi" w:hAnsiTheme="majorHAnsi" w:cstheme="majorHAnsi"/>
+              </w:rPr>
+              <w:t>/</w:t>
             </w:r>
+            <w:proofErr w:type="gramStart"/>
+            <w:r>
+              <w:rPr>
+                <w:rFonts w:asciiTheme="majorHAnsi" w:hAnsiTheme="majorHAnsi" w:cstheme="majorHAnsi"/>
+              </w:rPr>
+              <w:t>config</w:t>
+            </w:r>
+            <w:proofErr w:type="gramEnd"/>
           </w:p>
         </w:tc>
         <w:tc>
@@ -414,8 +1769,14 @@
           <w:p>
             <w:pPr>
               <w:bidi/>
+              <w:rPr>
+                <w:rFonts w:asciiTheme="majorHAnsi" w:hAnsiTheme="majorHAnsi" w:cstheme="majorHAnsi"/>
+              </w:rPr>
             </w:pPr>
             <w:r>
+              <w:rPr>
+                <w:rFonts w:asciiTheme="majorHAnsi" w:hAnsiTheme="majorHAnsi" w:cstheme="majorHAnsi"/>
+              </w:rPr>
               <w:t>שליפת קובץ הקונפיגורציה</w:t>
             </w:r>
           </w:p>
@@ -429,8 +1790,14 @@
           <w:p>
             <w:pPr>
               <w:bidi/>
+              <w:rPr>
+                <w:rFonts w:asciiTheme="majorHAnsi" w:hAnsiTheme="majorHAnsi" w:cstheme="majorHAnsi"/>
+              </w:rPr>
             </w:pPr>
             <w:r>
+              <w:rPr>
+                <w:rFonts w:asciiTheme="majorHAnsi" w:hAnsiTheme="majorHAnsi" w:cstheme="majorHAnsi"/>
+              </w:rPr>
               <w:t>POST</w:t>
             </w:r>
           </w:p>
@@ -442,8 +1809,14 @@
           <w:p>
             <w:pPr>
               <w:bidi/>
+              <w:rPr>
+                <w:rFonts w:asciiTheme="majorHAnsi" w:hAnsiTheme="majorHAnsi" w:cstheme="majorHAnsi"/>
+              </w:rPr>
             </w:pPr>
             <w:r>
+              <w:rPr>
+                <w:rFonts w:asciiTheme="majorHAnsi" w:hAnsiTheme="majorHAnsi" w:cstheme="majorHAnsi"/>
+              </w:rPr>
               <w:t>/submitBugReport</w:t>
             </w:r>
           </w:p>
@@ -455,8 +1828,14 @@
           <w:p>
             <w:pPr>
               <w:bidi/>
+              <w:rPr>
+                <w:rFonts w:asciiTheme="majorHAnsi" w:hAnsiTheme="majorHAnsi" w:cstheme="majorHAnsi"/>
+              </w:rPr>
             </w:pPr>
             <w:r>
+              <w:rPr>
+                <w:rFonts w:asciiTheme="majorHAnsi" w:hAnsiTheme="majorHAnsi" w:cstheme="majorHAnsi"/>
+              </w:rPr>
               <w:t>שמירת דיווח תקלה חדש</w:t>
             </w:r>
           </w:p>
@@ -470,8 +1849,14 @@
           <w:p>
             <w:pPr>
               <w:bidi/>
+              <w:rPr>
+                <w:rFonts w:asciiTheme="majorHAnsi" w:hAnsiTheme="majorHAnsi" w:cstheme="majorHAnsi"/>
+              </w:rPr>
             </w:pPr>
             <w:r>
+              <w:rPr>
+                <w:rFonts w:asciiTheme="majorHAnsi" w:hAnsiTheme="majorHAnsi" w:cstheme="majorHAnsi"/>
+              </w:rPr>
               <w:t>GET</w:t>
             </w:r>
           </w:p>
@@ -483,8 +1868,14 @@
           <w:p>
             <w:pPr>
               <w:bidi/>
+              <w:rPr>
+                <w:rFonts w:asciiTheme="majorHAnsi" w:hAnsiTheme="majorHAnsi" w:cstheme="majorHAnsi"/>
+              </w:rPr>
             </w:pPr>
             <w:r>
+              <w:rPr>
+                <w:rFonts w:asciiTheme="majorHAnsi" w:hAnsiTheme="majorHAnsi" w:cstheme="majorHAnsi"/>
+              </w:rPr>
               <w:t>/downloadExcel</w:t>
             </w:r>
           </w:p>
@@ -496,8 +1887,14 @@
           <w:p>
             <w:pPr>
               <w:bidi/>
+              <w:rPr>
+                <w:rFonts w:asciiTheme="majorHAnsi" w:hAnsiTheme="majorHAnsi" w:cstheme="majorHAnsi"/>
+              </w:rPr>
             </w:pPr>
             <w:r>
+              <w:rPr>
+                <w:rFonts w:asciiTheme="majorHAnsi" w:hAnsiTheme="majorHAnsi" w:cstheme="majorHAnsi"/>
+              </w:rPr>
               <w:t>הורדת כל הדיווחים בקובץ Excel</w:t>
             </w:r>
           </w:p>
@@ -508,32 +1905,64 @@
       <w:pPr>
         <w:pStyle w:val="21"/>
         <w:bidi/>
-      </w:pPr>
-      <w:r>
+        <w:rPr>
+          <w:rFonts w:cstheme="majorHAnsi"/>
+        </w:rPr>
+      </w:pPr>
+      <w:r>
+        <w:rPr>
+          <w:rFonts w:cstheme="majorHAnsi"/>
+        </w:rPr>
         <w:t>6. שיקולים טכניים</w:t>
       </w:r>
     </w:p>
     <w:p>
       <w:pPr>
         <w:bidi/>
-      </w:pPr>
-      <w:r>
-        <w:t>• ניהול דינמי של קונפיגורציה דרך config.json</w:t>
-      </w:r>
+        <w:rPr>
+          <w:rFonts w:asciiTheme="majorHAnsi" w:hAnsiTheme="majorHAnsi" w:cstheme="majorHAnsi"/>
+        </w:rPr>
+      </w:pPr>
+      <w:r>
+        <w:rPr>
+          <w:rFonts w:asciiTheme="majorHAnsi" w:hAnsiTheme="majorHAnsi" w:cstheme="majorHAnsi"/>
+        </w:rPr>
+        <w:t xml:space="preserve">• ניהול דינמי של קונפיגורציה דרך </w:t>
+      </w:r>
+      <w:proofErr w:type="gramStart"/>
+      <w:r>
+        <w:rPr>
+          <w:rFonts w:asciiTheme="majorHAnsi" w:hAnsiTheme="majorHAnsi" w:cstheme="majorHAnsi"/>
+        </w:rPr>
+        <w:t>config.json</w:t>
+      </w:r>
+      <w:proofErr w:type="gramEnd"/>
     </w:p>
     <w:p>
       <w:pPr>
         <w:bidi/>
-      </w:pPr>
-      <w:r>
+        <w:rPr>
+          <w:rFonts w:asciiTheme="majorHAnsi" w:hAnsiTheme="majorHAnsi" w:cstheme="majorHAnsi"/>
+        </w:rPr>
+      </w:pPr>
+      <w:r>
+        <w:rPr>
+          <w:rFonts w:asciiTheme="majorHAnsi" w:hAnsiTheme="majorHAnsi" w:cstheme="majorHAnsi"/>
+        </w:rPr>
         <w:t>• תמיכה בדפדפנים מודרניים Chrome, Edge, Firefox, Safari</w:t>
       </w:r>
     </w:p>
     <w:p>
       <w:pPr>
         <w:bidi/>
-      </w:pPr>
-      <w:r>
+        <w:rPr>
+          <w:rFonts w:asciiTheme="majorHAnsi" w:hAnsiTheme="majorHAnsi" w:cstheme="majorHAnsi"/>
+        </w:rPr>
+      </w:pPr>
+      <w:r>
+        <w:rPr>
+          <w:rFonts w:asciiTheme="majorHAnsi" w:hAnsiTheme="majorHAnsi" w:cstheme="majorHAnsi"/>
+        </w:rPr>
         <w:t>• אבטחת נתונים למניעת XSS ו-SQL Injection</w:t>
       </w:r>
     </w:p>
@@ -541,12 +1970,15 @@
       <w:pPr>
         <w:bidi/>
         <w:rPr>
-          <w:rFonts w:hint="cs"/>
+          <w:rFonts w:asciiTheme="majorHAnsi" w:hAnsiTheme="majorHAnsi" w:cstheme="majorHAnsi"/>
           <w:rtl/>
           <w:lang w:bidi="he-IL"/>
         </w:rPr>
       </w:pPr>
       <w:r>
+        <w:rPr>
+          <w:rFonts w:asciiTheme="majorHAnsi" w:hAnsiTheme="majorHAnsi" w:cstheme="majorHAnsi"/>
+        </w:rPr>
         <w:t>• תמיכה בגישה מניידים באמצעות Responsive Design</w:t>
       </w:r>
     </w:p>
@@ -730,6 +2162,702 @@
       </w:pPr>
       <w:rPr>
         <w:rFonts w:ascii="Symbol" w:hAnsi="Symbol" w:hint="default"/>
+      </w:rPr>
+    </w:lvl>
+  </w:abstractNum>
+  <w:abstractNum w:abstractNumId="9" w15:restartNumberingAfterBreak="0">
+    <w:nsid w:val="0C467A43"/>
+    <w:multiLevelType w:val="hybridMultilevel"/>
+    <w:tmpl w:val="466E49B8"/>
+    <w:lvl w:ilvl="0" w:tplc="0409000F">
+      <w:start w:val="1"/>
+      <w:numFmt w:val="decimal"/>
+      <w:lvlText w:val="%1."/>
+      <w:lvlJc w:val="left"/>
+      <w:pPr>
+        <w:ind w:left="720" w:hanging="360"/>
+      </w:pPr>
+    </w:lvl>
+    <w:lvl w:ilvl="1" w:tplc="04090019" w:tentative="1">
+      <w:start w:val="1"/>
+      <w:numFmt w:val="lowerLetter"/>
+      <w:lvlText w:val="%2."/>
+      <w:lvlJc w:val="left"/>
+      <w:pPr>
+        <w:ind w:left="1440" w:hanging="360"/>
+      </w:pPr>
+    </w:lvl>
+    <w:lvl w:ilvl="2" w:tplc="0409001B" w:tentative="1">
+      <w:start w:val="1"/>
+      <w:numFmt w:val="lowerRoman"/>
+      <w:lvlText w:val="%3."/>
+      <w:lvlJc w:val="right"/>
+      <w:pPr>
+        <w:ind w:left="2160" w:hanging="180"/>
+      </w:pPr>
+    </w:lvl>
+    <w:lvl w:ilvl="3" w:tplc="0409000F" w:tentative="1">
+      <w:start w:val="1"/>
+      <w:numFmt w:val="decimal"/>
+      <w:lvlText w:val="%4."/>
+      <w:lvlJc w:val="left"/>
+      <w:pPr>
+        <w:ind w:left="2880" w:hanging="360"/>
+      </w:pPr>
+    </w:lvl>
+    <w:lvl w:ilvl="4" w:tplc="04090019" w:tentative="1">
+      <w:start w:val="1"/>
+      <w:numFmt w:val="lowerLetter"/>
+      <w:lvlText w:val="%5."/>
+      <w:lvlJc w:val="left"/>
+      <w:pPr>
+        <w:ind w:left="3600" w:hanging="360"/>
+      </w:pPr>
+    </w:lvl>
+    <w:lvl w:ilvl="5" w:tplc="0409001B" w:tentative="1">
+      <w:start w:val="1"/>
+      <w:numFmt w:val="lowerRoman"/>
+      <w:lvlText w:val="%6."/>
+      <w:lvlJc w:val="right"/>
+      <w:pPr>
+        <w:ind w:left="4320" w:hanging="180"/>
+      </w:pPr>
+    </w:lvl>
+    <w:lvl w:ilvl="6" w:tplc="0409000F" w:tentative="1">
+      <w:start w:val="1"/>
+      <w:numFmt w:val="decimal"/>
+      <w:lvlText w:val="%7."/>
+      <w:lvlJc w:val="left"/>
+      <w:pPr>
+        <w:ind w:left="5040" w:hanging="360"/>
+      </w:pPr>
+    </w:lvl>
+    <w:lvl w:ilvl="7" w:tplc="04090019" w:tentative="1">
+      <w:start w:val="1"/>
+      <w:numFmt w:val="lowerLetter"/>
+      <w:lvlText w:val="%8."/>
+      <w:lvlJc w:val="left"/>
+      <w:pPr>
+        <w:ind w:left="5760" w:hanging="360"/>
+      </w:pPr>
+    </w:lvl>
+    <w:lvl w:ilvl="8" w:tplc="0409001B" w:tentative="1">
+      <w:start w:val="1"/>
+      <w:numFmt w:val="lowerRoman"/>
+      <w:lvlText w:val="%9."/>
+      <w:lvlJc w:val="right"/>
+      <w:pPr>
+        <w:ind w:left="6480" w:hanging="180"/>
+      </w:pPr>
+    </w:lvl>
+  </w:abstractNum>
+  <w:abstractNum w:abstractNumId="10" w15:restartNumberingAfterBreak="0">
+    <w:nsid w:val="101A6222"/>
+    <w:multiLevelType w:val="multilevel"/>
+    <w:tmpl w:val="2000001F"/>
+    <w:lvl w:ilvl="0">
+      <w:start w:val="1"/>
+      <w:numFmt w:val="decimal"/>
+      <w:lvlText w:val="%1."/>
+      <w:lvlJc w:val="left"/>
+      <w:pPr>
+        <w:ind w:left="720" w:hanging="360"/>
+      </w:pPr>
+    </w:lvl>
+    <w:lvl w:ilvl="1">
+      <w:start w:val="1"/>
+      <w:numFmt w:val="decimal"/>
+      <w:lvlText w:val="%1.%2."/>
+      <w:lvlJc w:val="left"/>
+      <w:pPr>
+        <w:ind w:left="1152" w:hanging="432"/>
+      </w:pPr>
+    </w:lvl>
+    <w:lvl w:ilvl="2">
+      <w:start w:val="1"/>
+      <w:numFmt w:val="decimal"/>
+      <w:lvlText w:val="%1.%2.%3."/>
+      <w:lvlJc w:val="left"/>
+      <w:pPr>
+        <w:ind w:left="1584" w:hanging="504"/>
+      </w:pPr>
+    </w:lvl>
+    <w:lvl w:ilvl="3">
+      <w:start w:val="1"/>
+      <w:numFmt w:val="decimal"/>
+      <w:lvlText w:val="%1.%2.%3.%4."/>
+      <w:lvlJc w:val="left"/>
+      <w:pPr>
+        <w:ind w:left="2088" w:hanging="648"/>
+      </w:pPr>
+    </w:lvl>
+    <w:lvl w:ilvl="4">
+      <w:start w:val="1"/>
+      <w:numFmt w:val="decimal"/>
+      <w:lvlText w:val="%1.%2.%3.%4.%5."/>
+      <w:lvlJc w:val="left"/>
+      <w:pPr>
+        <w:ind w:left="2592" w:hanging="792"/>
+      </w:pPr>
+    </w:lvl>
+    <w:lvl w:ilvl="5">
+      <w:start w:val="1"/>
+      <w:numFmt w:val="decimal"/>
+      <w:lvlText w:val="%1.%2.%3.%4.%5.%6."/>
+      <w:lvlJc w:val="left"/>
+      <w:pPr>
+        <w:ind w:left="3096" w:hanging="936"/>
+      </w:pPr>
+    </w:lvl>
+    <w:lvl w:ilvl="6">
+      <w:start w:val="1"/>
+      <w:numFmt w:val="decimal"/>
+      <w:lvlText w:val="%1.%2.%3.%4.%5.%6.%7."/>
+      <w:lvlJc w:val="left"/>
+      <w:pPr>
+        <w:ind w:left="3600" w:hanging="1080"/>
+      </w:pPr>
+    </w:lvl>
+    <w:lvl w:ilvl="7">
+      <w:start w:val="1"/>
+      <w:numFmt w:val="decimal"/>
+      <w:lvlText w:val="%1.%2.%3.%4.%5.%6.%7.%8."/>
+      <w:lvlJc w:val="left"/>
+      <w:pPr>
+        <w:ind w:left="4104" w:hanging="1224"/>
+      </w:pPr>
+    </w:lvl>
+    <w:lvl w:ilvl="8">
+      <w:start w:val="1"/>
+      <w:numFmt w:val="decimal"/>
+      <w:lvlText w:val="%1.%2.%3.%4.%5.%6.%7.%8.%9."/>
+      <w:lvlJc w:val="left"/>
+      <w:pPr>
+        <w:ind w:left="4680" w:hanging="1440"/>
+      </w:pPr>
+    </w:lvl>
+  </w:abstractNum>
+  <w:abstractNum w:abstractNumId="11" w15:restartNumberingAfterBreak="0">
+    <w:nsid w:val="221654C1"/>
+    <w:multiLevelType w:val="hybridMultilevel"/>
+    <w:tmpl w:val="5D12D9D6"/>
+    <w:lvl w:ilvl="0" w:tplc="0409000F">
+      <w:start w:val="1"/>
+      <w:numFmt w:val="decimal"/>
+      <w:lvlText w:val="%1."/>
+      <w:lvlJc w:val="left"/>
+      <w:pPr>
+        <w:ind w:left="720" w:hanging="360"/>
+      </w:pPr>
+    </w:lvl>
+    <w:lvl w:ilvl="1" w:tplc="04090019" w:tentative="1">
+      <w:start w:val="1"/>
+      <w:numFmt w:val="lowerLetter"/>
+      <w:lvlText w:val="%2."/>
+      <w:lvlJc w:val="left"/>
+      <w:pPr>
+        <w:ind w:left="1440" w:hanging="360"/>
+      </w:pPr>
+    </w:lvl>
+    <w:lvl w:ilvl="2" w:tplc="0409001B" w:tentative="1">
+      <w:start w:val="1"/>
+      <w:numFmt w:val="lowerRoman"/>
+      <w:lvlText w:val="%3."/>
+      <w:lvlJc w:val="right"/>
+      <w:pPr>
+        <w:ind w:left="2160" w:hanging="180"/>
+      </w:pPr>
+    </w:lvl>
+    <w:lvl w:ilvl="3" w:tplc="0409000F" w:tentative="1">
+      <w:start w:val="1"/>
+      <w:numFmt w:val="decimal"/>
+      <w:lvlText w:val="%4."/>
+      <w:lvlJc w:val="left"/>
+      <w:pPr>
+        <w:ind w:left="2880" w:hanging="360"/>
+      </w:pPr>
+    </w:lvl>
+    <w:lvl w:ilvl="4" w:tplc="04090019" w:tentative="1">
+      <w:start w:val="1"/>
+      <w:numFmt w:val="lowerLetter"/>
+      <w:lvlText w:val="%5."/>
+      <w:lvlJc w:val="left"/>
+      <w:pPr>
+        <w:ind w:left="3600" w:hanging="360"/>
+      </w:pPr>
+    </w:lvl>
+    <w:lvl w:ilvl="5" w:tplc="0409001B" w:tentative="1">
+      <w:start w:val="1"/>
+      <w:numFmt w:val="lowerRoman"/>
+      <w:lvlText w:val="%6."/>
+      <w:lvlJc w:val="right"/>
+      <w:pPr>
+        <w:ind w:left="4320" w:hanging="180"/>
+      </w:pPr>
+    </w:lvl>
+    <w:lvl w:ilvl="6" w:tplc="0409000F" w:tentative="1">
+      <w:start w:val="1"/>
+      <w:numFmt w:val="decimal"/>
+      <w:lvlText w:val="%7."/>
+      <w:lvlJc w:val="left"/>
+      <w:pPr>
+        <w:ind w:left="5040" w:hanging="360"/>
+      </w:pPr>
+    </w:lvl>
+    <w:lvl w:ilvl="7" w:tplc="04090019" w:tentative="1">
+      <w:start w:val="1"/>
+      <w:numFmt w:val="lowerLetter"/>
+      <w:lvlText w:val="%8."/>
+      <w:lvlJc w:val="left"/>
+      <w:pPr>
+        <w:ind w:left="5760" w:hanging="360"/>
+      </w:pPr>
+    </w:lvl>
+    <w:lvl w:ilvl="8" w:tplc="0409001B" w:tentative="1">
+      <w:start w:val="1"/>
+      <w:numFmt w:val="lowerRoman"/>
+      <w:lvlText w:val="%9."/>
+      <w:lvlJc w:val="right"/>
+      <w:pPr>
+        <w:ind w:left="6480" w:hanging="180"/>
+      </w:pPr>
+    </w:lvl>
+  </w:abstractNum>
+  <w:abstractNum w:abstractNumId="12" w15:restartNumberingAfterBreak="0">
+    <w:nsid w:val="3C6E08D0"/>
+    <w:multiLevelType w:val="hybridMultilevel"/>
+    <w:tmpl w:val="68004DCA"/>
+    <w:lvl w:ilvl="0" w:tplc="0409000F">
+      <w:start w:val="1"/>
+      <w:numFmt w:val="decimal"/>
+      <w:lvlText w:val="%1."/>
+      <w:lvlJc w:val="left"/>
+      <w:pPr>
+        <w:ind w:left="1128" w:hanging="360"/>
+      </w:pPr>
+    </w:lvl>
+    <w:lvl w:ilvl="1" w:tplc="04090019" w:tentative="1">
+      <w:start w:val="1"/>
+      <w:numFmt w:val="lowerLetter"/>
+      <w:lvlText w:val="%2."/>
+      <w:lvlJc w:val="left"/>
+      <w:pPr>
+        <w:ind w:left="1848" w:hanging="360"/>
+      </w:pPr>
+    </w:lvl>
+    <w:lvl w:ilvl="2" w:tplc="0409001B" w:tentative="1">
+      <w:start w:val="1"/>
+      <w:numFmt w:val="lowerRoman"/>
+      <w:lvlText w:val="%3."/>
+      <w:lvlJc w:val="right"/>
+      <w:pPr>
+        <w:ind w:left="2568" w:hanging="180"/>
+      </w:pPr>
+    </w:lvl>
+    <w:lvl w:ilvl="3" w:tplc="0409000F" w:tentative="1">
+      <w:start w:val="1"/>
+      <w:numFmt w:val="decimal"/>
+      <w:lvlText w:val="%4."/>
+      <w:lvlJc w:val="left"/>
+      <w:pPr>
+        <w:ind w:left="3288" w:hanging="360"/>
+      </w:pPr>
+    </w:lvl>
+    <w:lvl w:ilvl="4" w:tplc="04090019" w:tentative="1">
+      <w:start w:val="1"/>
+      <w:numFmt w:val="lowerLetter"/>
+      <w:lvlText w:val="%5."/>
+      <w:lvlJc w:val="left"/>
+      <w:pPr>
+        <w:ind w:left="4008" w:hanging="360"/>
+      </w:pPr>
+    </w:lvl>
+    <w:lvl w:ilvl="5" w:tplc="0409001B" w:tentative="1">
+      <w:start w:val="1"/>
+      <w:numFmt w:val="lowerRoman"/>
+      <w:lvlText w:val="%6."/>
+      <w:lvlJc w:val="right"/>
+      <w:pPr>
+        <w:ind w:left="4728" w:hanging="180"/>
+      </w:pPr>
+    </w:lvl>
+    <w:lvl w:ilvl="6" w:tplc="0409000F" w:tentative="1">
+      <w:start w:val="1"/>
+      <w:numFmt w:val="decimal"/>
+      <w:lvlText w:val="%7."/>
+      <w:lvlJc w:val="left"/>
+      <w:pPr>
+        <w:ind w:left="5448" w:hanging="360"/>
+      </w:pPr>
+    </w:lvl>
+    <w:lvl w:ilvl="7" w:tplc="04090019" w:tentative="1">
+      <w:start w:val="1"/>
+      <w:numFmt w:val="lowerLetter"/>
+      <w:lvlText w:val="%8."/>
+      <w:lvlJc w:val="left"/>
+      <w:pPr>
+        <w:ind w:left="6168" w:hanging="360"/>
+      </w:pPr>
+    </w:lvl>
+    <w:lvl w:ilvl="8" w:tplc="0409001B" w:tentative="1">
+      <w:start w:val="1"/>
+      <w:numFmt w:val="lowerRoman"/>
+      <w:lvlText w:val="%9."/>
+      <w:lvlJc w:val="right"/>
+      <w:pPr>
+        <w:ind w:left="6888" w:hanging="180"/>
+      </w:pPr>
+    </w:lvl>
+  </w:abstractNum>
+  <w:abstractNum w:abstractNumId="13" w15:restartNumberingAfterBreak="0">
+    <w:nsid w:val="4B9560EB"/>
+    <w:multiLevelType w:val="hybridMultilevel"/>
+    <w:tmpl w:val="DED07DDE"/>
+    <w:lvl w:ilvl="0" w:tplc="0409000F">
+      <w:start w:val="1"/>
+      <w:numFmt w:val="decimal"/>
+      <w:lvlText w:val="%1."/>
+      <w:lvlJc w:val="left"/>
+      <w:pPr>
+        <w:ind w:left="1128" w:hanging="360"/>
+      </w:pPr>
+    </w:lvl>
+    <w:lvl w:ilvl="1" w:tplc="04090019" w:tentative="1">
+      <w:start w:val="1"/>
+      <w:numFmt w:val="lowerLetter"/>
+      <w:lvlText w:val="%2."/>
+      <w:lvlJc w:val="left"/>
+      <w:pPr>
+        <w:ind w:left="1848" w:hanging="360"/>
+      </w:pPr>
+    </w:lvl>
+    <w:lvl w:ilvl="2" w:tplc="0409001B" w:tentative="1">
+      <w:start w:val="1"/>
+      <w:numFmt w:val="lowerRoman"/>
+      <w:lvlText w:val="%3."/>
+      <w:lvlJc w:val="right"/>
+      <w:pPr>
+        <w:ind w:left="2568" w:hanging="180"/>
+      </w:pPr>
+    </w:lvl>
+    <w:lvl w:ilvl="3" w:tplc="0409000F" w:tentative="1">
+      <w:start w:val="1"/>
+      <w:numFmt w:val="decimal"/>
+      <w:lvlText w:val="%4."/>
+      <w:lvlJc w:val="left"/>
+      <w:pPr>
+        <w:ind w:left="3288" w:hanging="360"/>
+      </w:pPr>
+    </w:lvl>
+    <w:lvl w:ilvl="4" w:tplc="04090019" w:tentative="1">
+      <w:start w:val="1"/>
+      <w:numFmt w:val="lowerLetter"/>
+      <w:lvlText w:val="%5."/>
+      <w:lvlJc w:val="left"/>
+      <w:pPr>
+        <w:ind w:left="4008" w:hanging="360"/>
+      </w:pPr>
+    </w:lvl>
+    <w:lvl w:ilvl="5" w:tplc="0409001B" w:tentative="1">
+      <w:start w:val="1"/>
+      <w:numFmt w:val="lowerRoman"/>
+      <w:lvlText w:val="%6."/>
+      <w:lvlJc w:val="right"/>
+      <w:pPr>
+        <w:ind w:left="4728" w:hanging="180"/>
+      </w:pPr>
+    </w:lvl>
+    <w:lvl w:ilvl="6" w:tplc="0409000F" w:tentative="1">
+      <w:start w:val="1"/>
+      <w:numFmt w:val="decimal"/>
+      <w:lvlText w:val="%7."/>
+      <w:lvlJc w:val="left"/>
+      <w:pPr>
+        <w:ind w:left="5448" w:hanging="360"/>
+      </w:pPr>
+    </w:lvl>
+    <w:lvl w:ilvl="7" w:tplc="04090019" w:tentative="1">
+      <w:start w:val="1"/>
+      <w:numFmt w:val="lowerLetter"/>
+      <w:lvlText w:val="%8."/>
+      <w:lvlJc w:val="left"/>
+      <w:pPr>
+        <w:ind w:left="6168" w:hanging="360"/>
+      </w:pPr>
+    </w:lvl>
+    <w:lvl w:ilvl="8" w:tplc="0409001B" w:tentative="1">
+      <w:start w:val="1"/>
+      <w:numFmt w:val="lowerRoman"/>
+      <w:lvlText w:val="%9."/>
+      <w:lvlJc w:val="right"/>
+      <w:pPr>
+        <w:ind w:left="6888" w:hanging="180"/>
+      </w:pPr>
+    </w:lvl>
+  </w:abstractNum>
+  <w:abstractNum w:abstractNumId="14" w15:restartNumberingAfterBreak="0">
+    <w:nsid w:val="66D95D33"/>
+    <w:multiLevelType w:val="multilevel"/>
+    <w:tmpl w:val="91643F14"/>
+    <w:lvl w:ilvl="0">
+      <w:start w:val="1"/>
+      <w:numFmt w:val="decimal"/>
+      <w:lvlText w:val="%1."/>
+      <w:lvlJc w:val="left"/>
+      <w:pPr>
+        <w:tabs>
+          <w:tab w:val="num" w:pos="720"/>
+        </w:tabs>
+        <w:ind w:left="720" w:hanging="360"/>
+      </w:pPr>
+    </w:lvl>
+    <w:lvl w:ilvl="1">
+      <w:start w:val="1"/>
+      <w:numFmt w:val="bullet"/>
+      <w:lvlText w:val="o"/>
+      <w:lvlJc w:val="left"/>
+      <w:pPr>
+        <w:tabs>
+          <w:tab w:val="num" w:pos="1440"/>
+        </w:tabs>
+        <w:ind w:left="1440" w:hanging="360"/>
+      </w:pPr>
+      <w:rPr>
+        <w:rFonts w:ascii="Courier New" w:hAnsi="Courier New" w:hint="default"/>
+        <w:sz w:val="20"/>
+      </w:rPr>
+    </w:lvl>
+    <w:lvl w:ilvl="2" w:tentative="1">
+      <w:start w:val="1"/>
+      <w:numFmt w:val="decimal"/>
+      <w:lvlText w:val="%3."/>
+      <w:lvlJc w:val="left"/>
+      <w:pPr>
+        <w:tabs>
+          <w:tab w:val="num" w:pos="2160"/>
+        </w:tabs>
+        <w:ind w:left="2160" w:hanging="360"/>
+      </w:pPr>
+    </w:lvl>
+    <w:lvl w:ilvl="3" w:tentative="1">
+      <w:start w:val="1"/>
+      <w:numFmt w:val="decimal"/>
+      <w:lvlText w:val="%4."/>
+      <w:lvlJc w:val="left"/>
+      <w:pPr>
+        <w:tabs>
+          <w:tab w:val="num" w:pos="2880"/>
+        </w:tabs>
+        <w:ind w:left="2880" w:hanging="360"/>
+      </w:pPr>
+    </w:lvl>
+    <w:lvl w:ilvl="4" w:tentative="1">
+      <w:start w:val="1"/>
+      <w:numFmt w:val="decimal"/>
+      <w:lvlText w:val="%5."/>
+      <w:lvlJc w:val="left"/>
+      <w:pPr>
+        <w:tabs>
+          <w:tab w:val="num" w:pos="3600"/>
+        </w:tabs>
+        <w:ind w:left="3600" w:hanging="360"/>
+      </w:pPr>
+    </w:lvl>
+    <w:lvl w:ilvl="5" w:tentative="1">
+      <w:start w:val="1"/>
+      <w:numFmt w:val="decimal"/>
+      <w:lvlText w:val="%6."/>
+      <w:lvlJc w:val="left"/>
+      <w:pPr>
+        <w:tabs>
+          <w:tab w:val="num" w:pos="4320"/>
+        </w:tabs>
+        <w:ind w:left="4320" w:hanging="360"/>
+      </w:pPr>
+    </w:lvl>
+    <w:lvl w:ilvl="6" w:tentative="1">
+      <w:start w:val="1"/>
+      <w:numFmt w:val="decimal"/>
+      <w:lvlText w:val="%7."/>
+      <w:lvlJc w:val="left"/>
+      <w:pPr>
+        <w:tabs>
+          <w:tab w:val="num" w:pos="5040"/>
+        </w:tabs>
+        <w:ind w:left="5040" w:hanging="360"/>
+      </w:pPr>
+    </w:lvl>
+    <w:lvl w:ilvl="7" w:tentative="1">
+      <w:start w:val="1"/>
+      <w:numFmt w:val="decimal"/>
+      <w:lvlText w:val="%8."/>
+      <w:lvlJc w:val="left"/>
+      <w:pPr>
+        <w:tabs>
+          <w:tab w:val="num" w:pos="5760"/>
+        </w:tabs>
+        <w:ind w:left="5760" w:hanging="360"/>
+      </w:pPr>
+    </w:lvl>
+    <w:lvl w:ilvl="8" w:tentative="1">
+      <w:start w:val="1"/>
+      <w:numFmt w:val="decimal"/>
+      <w:lvlText w:val="%9."/>
+      <w:lvlJc w:val="left"/>
+      <w:pPr>
+        <w:tabs>
+          <w:tab w:val="num" w:pos="6480"/>
+        </w:tabs>
+        <w:ind w:left="6480" w:hanging="360"/>
+      </w:pPr>
+    </w:lvl>
+  </w:abstractNum>
+  <w:abstractNum w:abstractNumId="15" w15:restartNumberingAfterBreak="0">
+    <w:nsid w:val="6E66114E"/>
+    <w:multiLevelType w:val="multilevel"/>
+    <w:tmpl w:val="32D2F248"/>
+    <w:lvl w:ilvl="0">
+      <w:start w:val="1"/>
+      <w:numFmt w:val="bullet"/>
+      <w:lvlText w:val=""/>
+      <w:lvlJc w:val="left"/>
+      <w:pPr>
+        <w:tabs>
+          <w:tab w:val="num" w:pos="720"/>
+        </w:tabs>
+        <w:ind w:left="720" w:hanging="360"/>
+      </w:pPr>
+      <w:rPr>
+        <w:rFonts w:ascii="Symbol" w:hAnsi="Symbol" w:hint="default"/>
+        <w:sz w:val="20"/>
+      </w:rPr>
+    </w:lvl>
+    <w:lvl w:ilvl="1">
+      <w:start w:val="1"/>
+      <w:numFmt w:val="bullet"/>
+      <w:lvlText w:val="o"/>
+      <w:lvlJc w:val="left"/>
+      <w:pPr>
+        <w:tabs>
+          <w:tab w:val="num" w:pos="1440"/>
+        </w:tabs>
+        <w:ind w:left="1440" w:hanging="360"/>
+      </w:pPr>
+      <w:rPr>
+        <w:rFonts w:ascii="Courier New" w:hAnsi="Courier New" w:hint="default"/>
+        <w:sz w:val="20"/>
+      </w:rPr>
+    </w:lvl>
+    <w:lvl w:ilvl="2" w:tentative="1">
+      <w:start w:val="1"/>
+      <w:numFmt w:val="bullet"/>
+      <w:lvlText w:val=""/>
+      <w:lvlJc w:val="left"/>
+      <w:pPr>
+        <w:tabs>
+          <w:tab w:val="num" w:pos="2160"/>
+        </w:tabs>
+        <w:ind w:left="2160" w:hanging="360"/>
+      </w:pPr>
+      <w:rPr>
+        <w:rFonts w:ascii="Wingdings" w:hAnsi="Wingdings" w:hint="default"/>
+        <w:sz w:val="20"/>
+      </w:rPr>
+    </w:lvl>
+    <w:lvl w:ilvl="3" w:tentative="1">
+      <w:start w:val="1"/>
+      <w:numFmt w:val="bullet"/>
+      <w:lvlText w:val=""/>
+      <w:lvlJc w:val="left"/>
+      <w:pPr>
+        <w:tabs>
+          <w:tab w:val="num" w:pos="2880"/>
+        </w:tabs>
+        <w:ind w:left="2880" w:hanging="360"/>
+      </w:pPr>
+      <w:rPr>
+        <w:rFonts w:ascii="Wingdings" w:hAnsi="Wingdings" w:hint="default"/>
+        <w:sz w:val="20"/>
+      </w:rPr>
+    </w:lvl>
+    <w:lvl w:ilvl="4" w:tentative="1">
+      <w:start w:val="1"/>
+      <w:numFmt w:val="bullet"/>
+      <w:lvlText w:val=""/>
+      <w:lvlJc w:val="left"/>
+      <w:pPr>
+        <w:tabs>
+          <w:tab w:val="num" w:pos="3600"/>
+        </w:tabs>
+        <w:ind w:left="3600" w:hanging="360"/>
+      </w:pPr>
+      <w:rPr>
+        <w:rFonts w:ascii="Wingdings" w:hAnsi="Wingdings" w:hint="default"/>
+        <w:sz w:val="20"/>
+      </w:rPr>
+    </w:lvl>
+    <w:lvl w:ilvl="5" w:tentative="1">
+      <w:start w:val="1"/>
+      <w:numFmt w:val="bullet"/>
+      <w:lvlText w:val=""/>
+      <w:lvlJc w:val="left"/>
+      <w:pPr>
+        <w:tabs>
+          <w:tab w:val="num" w:pos="4320"/>
+        </w:tabs>
+        <w:ind w:left="4320" w:hanging="360"/>
+      </w:pPr>
+      <w:rPr>
+        <w:rFonts w:ascii="Wingdings" w:hAnsi="Wingdings" w:hint="default"/>
+        <w:sz w:val="20"/>
+      </w:rPr>
+    </w:lvl>
+    <w:lvl w:ilvl="6" w:tentative="1">
+      <w:start w:val="1"/>
+      <w:numFmt w:val="bullet"/>
+      <w:lvlText w:val=""/>
+      <w:lvlJc w:val="left"/>
+      <w:pPr>
+        <w:tabs>
+          <w:tab w:val="num" w:pos="5040"/>
+        </w:tabs>
+        <w:ind w:left="5040" w:hanging="360"/>
+      </w:pPr>
+      <w:rPr>
+        <w:rFonts w:ascii="Wingdings" w:hAnsi="Wingdings" w:hint="default"/>
+        <w:sz w:val="20"/>
+      </w:rPr>
+    </w:lvl>
+    <w:lvl w:ilvl="7" w:tentative="1">
+      <w:start w:val="1"/>
+      <w:numFmt w:val="bullet"/>
+      <w:lvlText w:val=""/>
+      <w:lvlJc w:val="left"/>
+      <w:pPr>
+        <w:tabs>
+          <w:tab w:val="num" w:pos="5760"/>
+        </w:tabs>
+        <w:ind w:left="5760" w:hanging="360"/>
+      </w:pPr>
+      <w:rPr>
+        <w:rFonts w:ascii="Wingdings" w:hAnsi="Wingdings" w:hint="default"/>
+        <w:sz w:val="20"/>
+      </w:rPr>
+    </w:lvl>
+    <w:lvl w:ilvl="8" w:tentative="1">
+      <w:start w:val="1"/>
+      <w:numFmt w:val="bullet"/>
+      <w:lvlText w:val=""/>
+      <w:lvlJc w:val="left"/>
+      <w:pPr>
+        <w:tabs>
+          <w:tab w:val="num" w:pos="6480"/>
+        </w:tabs>
+        <w:ind w:left="6480" w:hanging="360"/>
+      </w:pPr>
+      <w:rPr>
+        <w:rFonts w:ascii="Wingdings" w:hAnsi="Wingdings" w:hint="default"/>
+        <w:sz w:val="20"/>
       </w:rPr>
     </w:lvl>
   </w:abstractNum>
@@ -759,6 +2887,27 @@
   </w:num>
   <w:num w:numId="9" w16cid:durableId="1104034707">
     <w:abstractNumId w:val="0"/>
+  </w:num>
+  <w:num w:numId="10" w16cid:durableId="911694305">
+    <w:abstractNumId w:val="14"/>
+  </w:num>
+  <w:num w:numId="11" w16cid:durableId="600144821">
+    <w:abstractNumId w:val="15"/>
+  </w:num>
+  <w:num w:numId="12" w16cid:durableId="142550813">
+    <w:abstractNumId w:val="13"/>
+  </w:num>
+  <w:num w:numId="13" w16cid:durableId="59061963">
+    <w:abstractNumId w:val="12"/>
+  </w:num>
+  <w:num w:numId="14" w16cid:durableId="64380984">
+    <w:abstractNumId w:val="9"/>
+  </w:num>
+  <w:num w:numId="15" w16cid:durableId="309866326">
+    <w:abstractNumId w:val="11"/>
+  </w:num>
+  <w:num w:numId="16" w16cid:durableId="1230189611">
+    <w:abstractNumId w:val="10"/>
   </w:num>
 </w:numbering>
 </file>
@@ -1366,7 +3515,6 @@
   <w:style w:type="character" w:default="1" w:styleId="a2">
     <w:name w:val="Default Paragraph Font"/>
     <w:uiPriority w:val="1"/>
-    <w:semiHidden/>
     <w:unhideWhenUsed/>
   </w:style>
   <w:style w:type="table" w:default="1" w:styleId="a3">
@@ -12142,6 +14290,19 @@
         <w:shd w:val="clear" w:color="auto" w:fill="FBCAA2" w:themeFill="accent6" w:themeFillTint="7F"/>
       </w:tcPr>
     </w:tblStylePr>
+  </w:style>
+  <w:style w:type="paragraph" w:styleId="NormalWeb">
+    <w:name w:val="Normal (Web)"/>
+    <w:basedOn w:val="a1"/>
+    <w:uiPriority w:val="99"/>
+    <w:semiHidden/>
+    <w:unhideWhenUsed/>
+    <w:rsid w:val="00304430"/>
+    <w:rPr>
+      <w:rFonts w:ascii="Times New Roman" w:hAnsi="Times New Roman" w:cs="Times New Roman"/>
+      <w:sz w:val="24"/>
+      <w:szCs w:val="24"/>
+    </w:rPr>
   </w:style>
 </w:styles>
 </file>

</xml_diff>